<commit_message>
Updated optimisation file to run on phases instead of tracking each lane individually - lowered variables from 93600 to 32401 increase solve times. also tweaked the increment logic. solver is now finding solutions better than default schedule
</commit_message>
<xml_diff>
--- a/Project Plan.docx
+++ b/Project Plan.docx
@@ -104,7 +104,23 @@
           <w:sz w:val="22"/>
           <w:szCs w:val="22"/>
         </w:rPr>
-        <w:t xml:space="preserve"> Run the data from that simulation through gurobi to see if optimising traffic light sequences can potentially increase traffic flow </w:t>
+        <w:t xml:space="preserve"> Run the data from that simulation through </w:t>
+      </w:r>
+      <w:proofErr w:type="spellStart"/>
+      <w:r>
+        <w:rPr>
+          <w:sz w:val="22"/>
+          <w:szCs w:val="22"/>
+        </w:rPr>
+        <w:t>gurobi</w:t>
+      </w:r>
+      <w:proofErr w:type="spellEnd"/>
+      <w:r>
+        <w:rPr>
+          <w:sz w:val="22"/>
+          <w:szCs w:val="22"/>
+        </w:rPr>
+        <w:t xml:space="preserve"> to see if optimising traffic light sequences can potentially increase traffic flow </w:t>
       </w:r>
       <w:r>
         <w:rPr>
@@ -212,7 +228,23 @@
           <w:sz w:val="22"/>
           <w:szCs w:val="22"/>
         </w:rPr>
-        <w:t xml:space="preserve">using arrays for roads/lanes to show how busy they are. Each entry in the arrey is 1 car, so 1=car </w:t>
+        <w:t xml:space="preserve">using arrays for roads/lanes to show how busy they are. Each entry in the </w:t>
+      </w:r>
+      <w:proofErr w:type="spellStart"/>
+      <w:r>
+        <w:rPr>
+          <w:sz w:val="22"/>
+          <w:szCs w:val="22"/>
+        </w:rPr>
+        <w:t>arrey</w:t>
+      </w:r>
+      <w:proofErr w:type="spellEnd"/>
+      <w:r>
+        <w:rPr>
+          <w:sz w:val="22"/>
+          <w:szCs w:val="22"/>
+        </w:rPr>
+        <w:t xml:space="preserve"> is 1 car, so 1=car </w:t>
       </w:r>
       <w:r>
         <w:rPr>
@@ -416,7 +448,23 @@
           <w:sz w:val="22"/>
           <w:szCs w:val="22"/>
         </w:rPr>
-        <w:t>Switch to a 6 lane main road model to allow for individual turning lanes</w:t>
+        <w:t xml:space="preserve">Switch to a </w:t>
+      </w:r>
+      <w:proofErr w:type="gramStart"/>
+      <w:r>
+        <w:rPr>
+          <w:sz w:val="22"/>
+          <w:szCs w:val="22"/>
+        </w:rPr>
+        <w:t>6 lane</w:t>
+      </w:r>
+      <w:proofErr w:type="gramEnd"/>
+      <w:r>
+        <w:rPr>
+          <w:sz w:val="22"/>
+          <w:szCs w:val="22"/>
+        </w:rPr>
+        <w:t xml:space="preserve"> main road model to allow for individual turning lanes</w:t>
       </w:r>
       <w:r>
         <w:rPr>
@@ -450,14 +498,46 @@
           <w:sz w:val="22"/>
           <w:szCs w:val="22"/>
         </w:rPr>
-        <w:t>Merge a 3 lane road into 2 (? For fun mostly</w:t>
-      </w:r>
-      <w:r>
-        <w:rPr>
-          <w:sz w:val="22"/>
-          <w:szCs w:val="22"/>
-        </w:rPr>
-        <w:t xml:space="preserve"> – creates another bottleneck, push Gurobi even further</w:t>
+        <w:t xml:space="preserve">Merge a </w:t>
+      </w:r>
+      <w:proofErr w:type="gramStart"/>
+      <w:r>
+        <w:rPr>
+          <w:sz w:val="22"/>
+          <w:szCs w:val="22"/>
+        </w:rPr>
+        <w:t>3 lane</w:t>
+      </w:r>
+      <w:proofErr w:type="gramEnd"/>
+      <w:r>
+        <w:rPr>
+          <w:sz w:val="22"/>
+          <w:szCs w:val="22"/>
+        </w:rPr>
+        <w:t xml:space="preserve"> road into 2 (? For fun mostly</w:t>
+      </w:r>
+      <w:r>
+        <w:rPr>
+          <w:sz w:val="22"/>
+          <w:szCs w:val="22"/>
+        </w:rPr>
+        <w:t xml:space="preserve"> – creates another bottleneck, push </w:t>
+      </w:r>
+      <w:proofErr w:type="spellStart"/>
+      <w:r>
+        <w:rPr>
+          <w:sz w:val="22"/>
+          <w:szCs w:val="22"/>
+        </w:rPr>
+        <w:t>Gurobi</w:t>
+      </w:r>
+      <w:proofErr w:type="spellEnd"/>
+      <w:r>
+        <w:rPr>
+          <w:sz w:val="22"/>
+          <w:szCs w:val="22"/>
+        </w:rPr>
+        <w:t xml:space="preserve"> even further</w:t>
       </w:r>
       <w:r>
         <w:rPr>
@@ -519,7 +599,23 @@
           <w:sz w:val="22"/>
           <w:szCs w:val="22"/>
         </w:rPr>
-        <w:t xml:space="preserve">Run the given output from phase 1 through Gurobi to see if we can optimise the </w:t>
+        <w:t xml:space="preserve">Run the given output from phase 1 through </w:t>
+      </w:r>
+      <w:proofErr w:type="spellStart"/>
+      <w:r>
+        <w:rPr>
+          <w:sz w:val="22"/>
+          <w:szCs w:val="22"/>
+        </w:rPr>
+        <w:t>Gurobi</w:t>
+      </w:r>
+      <w:proofErr w:type="spellEnd"/>
+      <w:r>
+        <w:rPr>
+          <w:sz w:val="22"/>
+          <w:szCs w:val="22"/>
+        </w:rPr>
+        <w:t xml:space="preserve"> to see if we can optimise the </w:t>
       </w:r>
       <w:r>
         <w:rPr>
@@ -595,6 +691,7 @@
         </w:rPr>
         <w:t>Lanes (</w:t>
       </w:r>
+      <w:proofErr w:type="gramStart"/>
       <w:r>
         <w:rPr>
           <w:sz w:val="22"/>
@@ -602,6 +699,7 @@
         </w:rPr>
         <w:t>Left lane</w:t>
       </w:r>
+      <w:proofErr w:type="gramEnd"/>
       <w:r>
         <w:rPr>
           <w:sz w:val="22"/>
@@ -1016,7 +1114,23 @@
           <w:sz w:val="22"/>
           <w:szCs w:val="22"/>
         </w:rPr>
-        <w:t xml:space="preserve">After finding a solution from gurobi (if one was found), run that data back into the </w:t>
+        <w:t xml:space="preserve">After finding a solution from </w:t>
+      </w:r>
+      <w:proofErr w:type="spellStart"/>
+      <w:r>
+        <w:rPr>
+          <w:sz w:val="22"/>
+          <w:szCs w:val="22"/>
+        </w:rPr>
+        <w:t>gurobi</w:t>
+      </w:r>
+      <w:proofErr w:type="spellEnd"/>
+      <w:r>
+        <w:rPr>
+          <w:sz w:val="22"/>
+          <w:szCs w:val="22"/>
+        </w:rPr>
+        <w:t xml:space="preserve"> (if one was found), run that data back into the </w:t>
       </w:r>
       <w:r>
         <w:rPr>
@@ -1214,7 +1328,23 @@
           <w:sz w:val="22"/>
           <w:szCs w:val="22"/>
         </w:rPr>
-        <w:t xml:space="preserve"> gurobi to find the optimal timers for the traffic lights at each intersection. </w:t>
+        <w:t xml:space="preserve"> </w:t>
+      </w:r>
+      <w:proofErr w:type="spellStart"/>
+      <w:r>
+        <w:rPr>
+          <w:sz w:val="22"/>
+          <w:szCs w:val="22"/>
+        </w:rPr>
+        <w:t>gurobi</w:t>
+      </w:r>
+      <w:proofErr w:type="spellEnd"/>
+      <w:r>
+        <w:rPr>
+          <w:sz w:val="22"/>
+          <w:szCs w:val="22"/>
+        </w:rPr>
+        <w:t xml:space="preserve"> to find the optimal timers for the traffic lights at each intersection. </w:t>
       </w:r>
     </w:p>
     <w:p>
@@ -1240,6 +1370,1552 @@
         </w:rPr>
         <w:t xml:space="preserve"> – Just a comparison graph to compare the 2 methods. </w:t>
       </w:r>
+    </w:p>
+    <w:p>
+      <w:pPr>
+        <w:rPr>
+          <w:sz w:val="22"/>
+          <w:szCs w:val="22"/>
+        </w:rPr>
+      </w:pPr>
+      <w:r>
+        <w:rPr>
+          <w:sz w:val="22"/>
+          <w:szCs w:val="22"/>
+        </w:rPr>
+        <w:br w:type="page"/>
+      </w:r>
+    </w:p>
+    <w:p>
+      <w:pPr>
+        <w:rPr>
+          <w:b/>
+          <w:bCs/>
+          <w:sz w:val="22"/>
+          <w:szCs w:val="22"/>
+        </w:rPr>
+      </w:pPr>
+      <w:proofErr w:type="spellStart"/>
+      <w:r>
+        <w:rPr>
+          <w:b/>
+          <w:bCs/>
+          <w:sz w:val="22"/>
+          <w:szCs w:val="22"/>
+        </w:rPr>
+        <w:lastRenderedPageBreak/>
+        <w:t>Gurobi</w:t>
+      </w:r>
+      <w:proofErr w:type="spellEnd"/>
+      <w:r>
+        <w:rPr>
+          <w:b/>
+          <w:bCs/>
+          <w:sz w:val="22"/>
+          <w:szCs w:val="22"/>
+        </w:rPr>
+        <w:t xml:space="preserve"> Formulation </w:t>
+      </w:r>
+      <w:r>
+        <w:rPr>
+          <w:b/>
+          <w:bCs/>
+          <w:sz w:val="22"/>
+          <w:szCs w:val="22"/>
+        </w:rPr>
+        <w:t>–</w:t>
+      </w:r>
+      <w:r>
+        <w:rPr>
+          <w:b/>
+          <w:bCs/>
+          <w:sz w:val="22"/>
+          <w:szCs w:val="22"/>
+        </w:rPr>
+        <w:t xml:space="preserve"> Phases</w:t>
+      </w:r>
+    </w:p>
+    <w:p>
+      <w:pPr>
+        <w:rPr>
+          <w:sz w:val="22"/>
+          <w:szCs w:val="22"/>
+        </w:rPr>
+      </w:pPr>
+      <w:r>
+        <w:rPr>
+          <w:b/>
+          <w:bCs/>
+          <w:sz w:val="22"/>
+          <w:szCs w:val="22"/>
+        </w:rPr>
+        <w:t>Sets:</w:t>
+      </w:r>
+      <w:r>
+        <w:rPr>
+          <w:sz w:val="22"/>
+          <w:szCs w:val="22"/>
+        </w:rPr>
+        <w:t xml:space="preserve"> </w:t>
+      </w:r>
+    </w:p>
+    <w:p>
+      <w:pPr>
+        <w:pStyle w:val="ListParagraph"/>
+        <w:numPr>
+          <w:ilvl w:val="0"/>
+          <w:numId w:val="4"/>
+        </w:numPr>
+        <w:rPr>
+          <w:sz w:val="22"/>
+          <w:szCs w:val="22"/>
+        </w:rPr>
+      </w:pPr>
+      <w:r>
+        <w:rPr>
+          <w:sz w:val="22"/>
+          <w:szCs w:val="22"/>
+        </w:rPr>
+        <w:t>P – phase</w:t>
+      </w:r>
+      <w:r>
+        <w:rPr>
+          <w:sz w:val="22"/>
+          <w:szCs w:val="22"/>
+        </w:rPr>
+        <w:t xml:space="preserve"> (INT1_NS, INT1_EW, </w:t>
+      </w:r>
+      <w:r>
+        <w:rPr>
+          <w:sz w:val="22"/>
+          <w:szCs w:val="22"/>
+        </w:rPr>
+        <w:t>INT</w:t>
+      </w:r>
+      <w:r>
+        <w:rPr>
+          <w:sz w:val="22"/>
+          <w:szCs w:val="22"/>
+        </w:rPr>
+        <w:t>2</w:t>
+      </w:r>
+      <w:r>
+        <w:rPr>
+          <w:sz w:val="22"/>
+          <w:szCs w:val="22"/>
+        </w:rPr>
+        <w:t>_NS, INT</w:t>
+      </w:r>
+      <w:r>
+        <w:rPr>
+          <w:sz w:val="22"/>
+          <w:szCs w:val="22"/>
+        </w:rPr>
+        <w:t>2</w:t>
+      </w:r>
+      <w:r>
+        <w:rPr>
+          <w:sz w:val="22"/>
+          <w:szCs w:val="22"/>
+        </w:rPr>
+        <w:t>_EW,</w:t>
+      </w:r>
+      <w:r>
+        <w:rPr>
+          <w:sz w:val="22"/>
+          <w:szCs w:val="22"/>
+        </w:rPr>
+        <w:t xml:space="preserve"> </w:t>
+      </w:r>
+      <w:r>
+        <w:rPr>
+          <w:sz w:val="22"/>
+          <w:szCs w:val="22"/>
+        </w:rPr>
+        <w:t>INT</w:t>
+      </w:r>
+      <w:r>
+        <w:rPr>
+          <w:sz w:val="22"/>
+          <w:szCs w:val="22"/>
+        </w:rPr>
+        <w:t>3</w:t>
+      </w:r>
+      <w:r>
+        <w:rPr>
+          <w:sz w:val="22"/>
+          <w:szCs w:val="22"/>
+        </w:rPr>
+        <w:t>_NS, INT</w:t>
+      </w:r>
+      <w:r>
+        <w:rPr>
+          <w:sz w:val="22"/>
+          <w:szCs w:val="22"/>
+        </w:rPr>
+        <w:t>3</w:t>
+      </w:r>
+      <w:r>
+        <w:rPr>
+          <w:sz w:val="22"/>
+          <w:szCs w:val="22"/>
+        </w:rPr>
+        <w:t>_EW,</w:t>
+      </w:r>
+      <w:r>
+        <w:rPr>
+          <w:sz w:val="22"/>
+          <w:szCs w:val="22"/>
+        </w:rPr>
+        <w:t xml:space="preserve"> </w:t>
+      </w:r>
+      <w:r>
+        <w:rPr>
+          <w:sz w:val="22"/>
+          <w:szCs w:val="22"/>
+        </w:rPr>
+        <w:t>INT</w:t>
+      </w:r>
+      <w:r>
+        <w:rPr>
+          <w:sz w:val="22"/>
+          <w:szCs w:val="22"/>
+        </w:rPr>
+        <w:t>4</w:t>
+      </w:r>
+      <w:r>
+        <w:rPr>
+          <w:sz w:val="22"/>
+          <w:szCs w:val="22"/>
+        </w:rPr>
+        <w:t>_N</w:t>
+      </w:r>
+      <w:r>
+        <w:rPr>
+          <w:sz w:val="22"/>
+          <w:szCs w:val="22"/>
+        </w:rPr>
+        <w:t>B1</w:t>
+      </w:r>
+      <w:r>
+        <w:rPr>
+          <w:sz w:val="22"/>
+          <w:szCs w:val="22"/>
+        </w:rPr>
+        <w:t xml:space="preserve">, </w:t>
+      </w:r>
+      <w:r>
+        <w:rPr>
+          <w:sz w:val="22"/>
+          <w:szCs w:val="22"/>
+        </w:rPr>
+        <w:t>INT4_NB</w:t>
+      </w:r>
+      <w:r>
+        <w:rPr>
+          <w:sz w:val="22"/>
+          <w:szCs w:val="22"/>
+        </w:rPr>
+        <w:t>2</w:t>
+      </w:r>
+      <w:r>
+        <w:rPr>
+          <w:sz w:val="22"/>
+          <w:szCs w:val="22"/>
+        </w:rPr>
+        <w:t>,</w:t>
+      </w:r>
+      <w:r>
+        <w:rPr>
+          <w:sz w:val="22"/>
+          <w:szCs w:val="22"/>
+        </w:rPr>
+        <w:t xml:space="preserve"> </w:t>
+      </w:r>
+      <w:r>
+        <w:rPr>
+          <w:sz w:val="22"/>
+          <w:szCs w:val="22"/>
+        </w:rPr>
+        <w:t>INT4_</w:t>
+      </w:r>
+      <w:r>
+        <w:rPr>
+          <w:sz w:val="22"/>
+          <w:szCs w:val="22"/>
+        </w:rPr>
+        <w:t>EB</w:t>
+      </w:r>
+      <w:r>
+        <w:rPr>
+          <w:sz w:val="22"/>
+          <w:szCs w:val="22"/>
+        </w:rPr>
+        <w:t>,</w:t>
+      </w:r>
+      <w:r>
+        <w:rPr>
+          <w:sz w:val="22"/>
+          <w:szCs w:val="22"/>
+        </w:rPr>
+        <w:t>)</w:t>
+      </w:r>
+    </w:p>
+    <w:p>
+      <w:pPr>
+        <w:pStyle w:val="ListParagraph"/>
+        <w:numPr>
+          <w:ilvl w:val="0"/>
+          <w:numId w:val="4"/>
+        </w:numPr>
+        <w:rPr>
+          <w:sz w:val="22"/>
+          <w:szCs w:val="22"/>
+        </w:rPr>
+      </w:pPr>
+      <m:oMath>
+        <m:r>
+          <w:rPr>
+            <w:rFonts w:ascii="Cambria Math" w:hAnsi="Cambria Math"/>
+            <w:sz w:val="22"/>
+            <w:szCs w:val="22"/>
+          </w:rPr>
+          <m:t>I</m:t>
+        </m:r>
+      </m:oMath>
+      <w:r>
+        <w:rPr>
+          <w:rFonts w:eastAsiaTheme="minorEastAsia"/>
+          <w:sz w:val="22"/>
+          <w:szCs w:val="22"/>
+        </w:rPr>
+        <w:t xml:space="preserve"> – Incompatible phases</w:t>
+      </w:r>
+    </w:p>
+    <w:p>
+      <w:pPr>
+        <w:rPr>
+          <w:b/>
+          <w:bCs/>
+          <w:sz w:val="22"/>
+          <w:szCs w:val="22"/>
+        </w:rPr>
+      </w:pPr>
+      <w:r>
+        <w:rPr>
+          <w:b/>
+          <w:bCs/>
+          <w:sz w:val="22"/>
+          <w:szCs w:val="22"/>
+        </w:rPr>
+        <w:t>Data:</w:t>
+      </w:r>
+    </w:p>
+    <w:p>
+      <w:pPr>
+        <w:pStyle w:val="ListParagraph"/>
+        <w:numPr>
+          <w:ilvl w:val="0"/>
+          <w:numId w:val="5"/>
+        </w:numPr>
+        <w:rPr>
+          <w:sz w:val="22"/>
+          <w:szCs w:val="22"/>
+        </w:rPr>
+      </w:pPr>
+      <m:oMath>
+        <m:r>
+          <w:rPr>
+            <w:rFonts w:ascii="Cambria Math" w:hAnsi="Cambria Math"/>
+            <w:sz w:val="22"/>
+            <w:szCs w:val="22"/>
+          </w:rPr>
+          <m:t>m</m:t>
+        </m:r>
+        <m:sSub>
+          <m:sSubPr>
+            <m:ctrlPr>
+              <w:rPr>
+                <w:rFonts w:ascii="Cambria Math" w:hAnsi="Cambria Math"/>
+                <w:i/>
+                <w:sz w:val="22"/>
+                <w:szCs w:val="22"/>
+              </w:rPr>
+            </m:ctrlPr>
+          </m:sSubPr>
+          <m:e>
+            <m:r>
+              <w:rPr>
+                <w:rFonts w:ascii="Cambria Math" w:hAnsi="Cambria Math"/>
+                <w:sz w:val="22"/>
+                <w:szCs w:val="22"/>
+              </w:rPr>
+              <m:t>in</m:t>
+            </m:r>
+          </m:e>
+          <m:sub>
+            <m:r>
+              <w:rPr>
+                <w:rFonts w:ascii="Cambria Math" w:hAnsi="Cambria Math"/>
+                <w:sz w:val="22"/>
+                <w:szCs w:val="22"/>
+              </w:rPr>
+              <m:t>p</m:t>
+            </m:r>
+          </m:sub>
+        </m:sSub>
+      </m:oMath>
+      <w:r>
+        <w:rPr>
+          <w:rFonts w:eastAsiaTheme="minorEastAsia"/>
+          <w:sz w:val="22"/>
+          <w:szCs w:val="22"/>
+        </w:rPr>
+        <w:t xml:space="preserve"> – minimum time a phase can be on</w:t>
+      </w:r>
+    </w:p>
+    <w:p>
+      <w:pPr>
+        <w:pStyle w:val="ListParagraph"/>
+        <w:numPr>
+          <w:ilvl w:val="0"/>
+          <w:numId w:val="5"/>
+        </w:numPr>
+        <w:rPr>
+          <w:sz w:val="22"/>
+          <w:szCs w:val="22"/>
+        </w:rPr>
+      </w:pPr>
+      <m:oMath>
+        <m:r>
+          <w:rPr>
+            <w:rFonts w:ascii="Cambria Math" w:hAnsi="Cambria Math"/>
+            <w:sz w:val="22"/>
+            <w:szCs w:val="22"/>
+          </w:rPr>
+          <m:t>m</m:t>
+        </m:r>
+        <m:sSub>
+          <m:sSubPr>
+            <m:ctrlPr>
+              <w:rPr>
+                <w:rFonts w:ascii="Cambria Math" w:hAnsi="Cambria Math"/>
+                <w:i/>
+                <w:sz w:val="22"/>
+                <w:szCs w:val="22"/>
+              </w:rPr>
+            </m:ctrlPr>
+          </m:sSubPr>
+          <m:e>
+            <m:r>
+              <w:rPr>
+                <w:rFonts w:ascii="Cambria Math" w:hAnsi="Cambria Math"/>
+                <w:sz w:val="22"/>
+                <w:szCs w:val="22"/>
+              </w:rPr>
+              <m:t>ax</m:t>
+            </m:r>
+          </m:e>
+          <m:sub>
+            <m:r>
+              <w:rPr>
+                <w:rFonts w:ascii="Cambria Math" w:hAnsi="Cambria Math"/>
+                <w:sz w:val="22"/>
+                <w:szCs w:val="22"/>
+              </w:rPr>
+              <m:t>p</m:t>
+            </m:r>
+          </m:sub>
+        </m:sSub>
+      </m:oMath>
+      <w:r>
+        <w:rPr>
+          <w:rFonts w:eastAsiaTheme="minorEastAsia"/>
+          <w:sz w:val="22"/>
+          <w:szCs w:val="22"/>
+        </w:rPr>
+        <w:t xml:space="preserve"> – </w:t>
+      </w:r>
+      <w:r>
+        <w:rPr>
+          <w:rFonts w:eastAsiaTheme="minorEastAsia"/>
+          <w:sz w:val="22"/>
+          <w:szCs w:val="22"/>
+        </w:rPr>
+        <w:t>maximum</w:t>
+      </w:r>
+      <w:r>
+        <w:rPr>
+          <w:rFonts w:eastAsiaTheme="minorEastAsia"/>
+          <w:sz w:val="22"/>
+          <w:szCs w:val="22"/>
+        </w:rPr>
+        <w:t xml:space="preserve"> time a phase can be on</w:t>
+      </w:r>
+    </w:p>
+    <w:p>
+      <w:pPr>
+        <w:rPr>
+          <w:b/>
+          <w:bCs/>
+          <w:sz w:val="22"/>
+          <w:szCs w:val="22"/>
+        </w:rPr>
+      </w:pPr>
+      <w:r>
+        <w:rPr>
+          <w:b/>
+          <w:bCs/>
+          <w:sz w:val="22"/>
+          <w:szCs w:val="22"/>
+        </w:rPr>
+        <w:t>Variables:</w:t>
+      </w:r>
+    </w:p>
+    <w:p>
+      <w:pPr>
+        <w:pStyle w:val="ListParagraph"/>
+        <w:numPr>
+          <w:ilvl w:val="0"/>
+          <w:numId w:val="6"/>
+        </w:numPr>
+        <w:rPr>
+          <w:b/>
+          <w:bCs/>
+          <w:sz w:val="22"/>
+          <w:szCs w:val="22"/>
+        </w:rPr>
+      </w:pPr>
+      <m:oMath>
+        <m:sSub>
+          <m:sSubPr>
+            <m:ctrlPr>
+              <w:rPr>
+                <w:rFonts w:ascii="Cambria Math" w:hAnsi="Cambria Math"/>
+                <w:i/>
+                <w:sz w:val="22"/>
+                <w:szCs w:val="22"/>
+              </w:rPr>
+            </m:ctrlPr>
+          </m:sSubPr>
+          <m:e>
+            <m:r>
+              <w:rPr>
+                <w:rFonts w:ascii="Cambria Math" w:hAnsi="Cambria Math"/>
+                <w:sz w:val="22"/>
+                <w:szCs w:val="22"/>
+              </w:rPr>
+              <m:t>x</m:t>
+            </m:r>
+          </m:e>
+          <m:sub>
+            <m:r>
+              <w:rPr>
+                <w:rFonts w:ascii="Cambria Math" w:hAnsi="Cambria Math"/>
+                <w:sz w:val="22"/>
+                <w:szCs w:val="22"/>
+              </w:rPr>
+              <m:t>p</m:t>
+            </m:r>
+            <m:r>
+              <w:rPr>
+                <w:rFonts w:ascii="Cambria Math" w:hAnsi="Cambria Math"/>
+                <w:sz w:val="22"/>
+                <w:szCs w:val="22"/>
+              </w:rPr>
+              <m:t>,t</m:t>
+            </m:r>
+          </m:sub>
+        </m:sSub>
+        <m:r>
+          <w:rPr>
+            <w:rFonts w:ascii="Cambria Math" w:eastAsiaTheme="minorEastAsia" w:hAnsi="Cambria Math"/>
+            <w:sz w:val="22"/>
+            <w:szCs w:val="22"/>
+          </w:rPr>
+          <m:t>-</m:t>
+        </m:r>
+        <m:r>
+          <w:rPr>
+            <w:rFonts w:ascii="Cambria Math" w:eastAsiaTheme="minorEastAsia" w:hAnsi="Cambria Math"/>
+            <w:sz w:val="22"/>
+            <w:szCs w:val="22"/>
+          </w:rPr>
+          <m:t xml:space="preserve">1 if phase p∈P is </m:t>
+        </m:r>
+        <m:r>
+          <w:rPr>
+            <w:rFonts w:ascii="Cambria Math" w:eastAsiaTheme="minorEastAsia" w:hAnsi="Cambria Math"/>
+            <w:sz w:val="22"/>
+            <w:szCs w:val="22"/>
+          </w:rPr>
+          <m:t>"</m:t>
+        </m:r>
+        <m:r>
+          <w:rPr>
+            <w:rFonts w:ascii="Cambria Math" w:eastAsiaTheme="minorEastAsia" w:hAnsi="Cambria Math"/>
+            <w:sz w:val="22"/>
+            <w:szCs w:val="22"/>
+          </w:rPr>
+          <m:t>on</m:t>
+        </m:r>
+        <m:r>
+          <w:rPr>
+            <w:rFonts w:ascii="Cambria Math" w:eastAsiaTheme="minorEastAsia" w:hAnsi="Cambria Math"/>
+            <w:sz w:val="22"/>
+            <w:szCs w:val="22"/>
+          </w:rPr>
+          <m:t>"</m:t>
+        </m:r>
+        <m:r>
+          <w:rPr>
+            <w:rFonts w:ascii="Cambria Math" w:eastAsiaTheme="minorEastAsia" w:hAnsi="Cambria Math"/>
+            <w:sz w:val="22"/>
+            <w:szCs w:val="22"/>
+          </w:rPr>
+          <m:t xml:space="preserve"> in time t∈T</m:t>
+        </m:r>
+        <m:r>
+          <w:rPr>
+            <w:rFonts w:ascii="Cambria Math" w:eastAsiaTheme="minorEastAsia" w:hAnsi="Cambria Math"/>
+            <w:sz w:val="22"/>
+            <w:szCs w:val="22"/>
+          </w:rPr>
+          <m:t>, 0 if not</m:t>
+        </m:r>
+      </m:oMath>
+    </w:p>
+    <w:p>
+      <w:pPr>
+        <w:pStyle w:val="ListParagraph"/>
+        <w:numPr>
+          <w:ilvl w:val="0"/>
+          <w:numId w:val="6"/>
+        </w:numPr>
+        <w:rPr>
+          <w:b/>
+          <w:bCs/>
+          <w:sz w:val="22"/>
+          <w:szCs w:val="22"/>
+        </w:rPr>
+      </w:pPr>
+      <m:oMath>
+        <m:r>
+          <w:rPr>
+            <w:rFonts w:ascii="Cambria Math" w:hAnsi="Cambria Math"/>
+            <w:sz w:val="22"/>
+            <w:szCs w:val="22"/>
+          </w:rPr>
+          <m:t>θ-</m:t>
+        </m:r>
+      </m:oMath>
+      <w:r>
+        <w:rPr>
+          <w:sz w:val="22"/>
+          <w:szCs w:val="22"/>
+        </w:rPr>
+        <w:t xml:space="preserve"> </w:t>
+      </w:r>
+      <w:r>
+        <w:rPr>
+          <w:sz w:val="22"/>
+          <w:szCs w:val="22"/>
+        </w:rPr>
+        <w:t>score</w:t>
+      </w:r>
+    </w:p>
+    <w:p>
+      <w:pPr>
+        <w:rPr>
+          <w:b/>
+          <w:bCs/>
+          <w:sz w:val="22"/>
+          <w:szCs w:val="22"/>
+        </w:rPr>
+      </w:pPr>
+      <w:r>
+        <w:rPr>
+          <w:b/>
+          <w:bCs/>
+          <w:sz w:val="22"/>
+          <w:szCs w:val="22"/>
+        </w:rPr>
+        <w:t>Objective:</w:t>
+      </w:r>
+    </w:p>
+    <w:p>
+      <w:pPr>
+        <w:pStyle w:val="ListParagraph"/>
+        <w:numPr>
+          <w:ilvl w:val="0"/>
+          <w:numId w:val="7"/>
+        </w:numPr>
+        <w:rPr>
+          <w:b/>
+          <w:bCs/>
+          <w:sz w:val="22"/>
+          <w:szCs w:val="22"/>
+        </w:rPr>
+      </w:pPr>
+      <m:oMath>
+        <m:r>
+          <w:rPr>
+            <w:rFonts w:ascii="Cambria Math" w:hAnsi="Cambria Math"/>
+            <w:sz w:val="22"/>
+            <w:szCs w:val="22"/>
+          </w:rPr>
+          <m:t>maximise</m:t>
+        </m:r>
+        <m:r>
+          <w:rPr>
+            <w:rFonts w:ascii="Cambria Math" w:hAnsi="Cambria Math"/>
+            <w:sz w:val="22"/>
+            <w:szCs w:val="22"/>
+          </w:rPr>
+          <m:t>:θ</m:t>
+        </m:r>
+      </m:oMath>
+    </w:p>
+    <w:p>
+      <w:pPr>
+        <w:rPr>
+          <w:b/>
+          <w:bCs/>
+          <w:sz w:val="22"/>
+          <w:szCs w:val="22"/>
+        </w:rPr>
+      </w:pPr>
+      <w:r>
+        <w:rPr>
+          <w:b/>
+          <w:bCs/>
+          <w:sz w:val="22"/>
+          <w:szCs w:val="22"/>
+        </w:rPr>
+        <w:t>Constraints:</w:t>
+      </w:r>
+    </w:p>
+    <w:p>
+      <w:pPr>
+        <w:pStyle w:val="ListParagraph"/>
+        <w:numPr>
+          <w:ilvl w:val="0"/>
+          <w:numId w:val="7"/>
+        </w:numPr>
+        <w:rPr>
+          <w:sz w:val="22"/>
+          <w:szCs w:val="22"/>
+        </w:rPr>
+      </w:pPr>
+      <w:r>
+        <w:rPr>
+          <w:sz w:val="22"/>
+          <w:szCs w:val="22"/>
+        </w:rPr>
+        <w:t>Incompatible phases cannot be on at the same time:</w:t>
+      </w:r>
+    </w:p>
+    <w:p>
+      <w:pPr>
+        <w:pStyle w:val="ListParagraph"/>
+        <w:jc w:val="center"/>
+        <w:rPr>
+          <w:rFonts w:eastAsiaTheme="minorEastAsia"/>
+          <w:sz w:val="22"/>
+          <w:szCs w:val="22"/>
+        </w:rPr>
+      </w:pPr>
+      <m:oMathPara>
+        <m:oMath>
+          <m:sSub>
+            <m:sSubPr>
+              <m:ctrlPr>
+                <w:rPr>
+                  <w:rFonts w:ascii="Cambria Math" w:hAnsi="Cambria Math"/>
+                  <w:i/>
+                  <w:sz w:val="22"/>
+                  <w:szCs w:val="22"/>
+                </w:rPr>
+              </m:ctrlPr>
+            </m:sSubPr>
+            <m:e>
+              <m:r>
+                <w:rPr>
+                  <w:rFonts w:ascii="Cambria Math" w:hAnsi="Cambria Math"/>
+                  <w:sz w:val="22"/>
+                  <w:szCs w:val="22"/>
+                </w:rPr>
+                <m:t>x</m:t>
+              </m:r>
+            </m:e>
+            <m:sub>
+              <m:sSub>
+                <m:sSubPr>
+                  <m:ctrlPr>
+                    <w:rPr>
+                      <w:rFonts w:ascii="Cambria Math" w:hAnsi="Cambria Math"/>
+                      <w:i/>
+                      <w:sz w:val="22"/>
+                      <w:szCs w:val="22"/>
+                    </w:rPr>
+                  </m:ctrlPr>
+                </m:sSubPr>
+                <m:e>
+                  <m:r>
+                    <w:rPr>
+                      <w:rFonts w:ascii="Cambria Math" w:hAnsi="Cambria Math"/>
+                      <w:sz w:val="22"/>
+                      <w:szCs w:val="22"/>
+                    </w:rPr>
+                    <m:t>p</m:t>
+                  </m:r>
+                </m:e>
+                <m:sub>
+                  <m:r>
+                    <w:rPr>
+                      <w:rFonts w:ascii="Cambria Math" w:hAnsi="Cambria Math"/>
+                      <w:sz w:val="22"/>
+                      <w:szCs w:val="22"/>
+                    </w:rPr>
+                    <m:t>i</m:t>
+                  </m:r>
+                </m:sub>
+              </m:sSub>
+              <m:r>
+                <w:rPr>
+                  <w:rFonts w:ascii="Cambria Math" w:hAnsi="Cambria Math"/>
+                  <w:sz w:val="22"/>
+                  <w:szCs w:val="22"/>
+                </w:rPr>
+                <m:t>,t</m:t>
+              </m:r>
+            </m:sub>
+          </m:sSub>
+          <m:r>
+            <w:rPr>
+              <w:rFonts w:ascii="Cambria Math" w:hAnsi="Cambria Math"/>
+              <w:sz w:val="22"/>
+              <w:szCs w:val="22"/>
+            </w:rPr>
+            <m:t>+</m:t>
+          </m:r>
+          <m:sSub>
+            <m:sSubPr>
+              <m:ctrlPr>
+                <w:rPr>
+                  <w:rFonts w:ascii="Cambria Math" w:hAnsi="Cambria Math"/>
+                  <w:i/>
+                  <w:sz w:val="22"/>
+                  <w:szCs w:val="22"/>
+                </w:rPr>
+              </m:ctrlPr>
+            </m:sSubPr>
+            <m:e>
+              <m:r>
+                <w:rPr>
+                  <w:rFonts w:ascii="Cambria Math" w:hAnsi="Cambria Math"/>
+                  <w:sz w:val="22"/>
+                  <w:szCs w:val="22"/>
+                </w:rPr>
+                <m:t>x</m:t>
+              </m:r>
+            </m:e>
+            <m:sub>
+              <m:sSub>
+                <m:sSubPr>
+                  <m:ctrlPr>
+                    <w:rPr>
+                      <w:rFonts w:ascii="Cambria Math" w:hAnsi="Cambria Math"/>
+                      <w:i/>
+                      <w:sz w:val="22"/>
+                      <w:szCs w:val="22"/>
+                    </w:rPr>
+                  </m:ctrlPr>
+                </m:sSubPr>
+                <m:e>
+                  <m:r>
+                    <w:rPr>
+                      <w:rFonts w:ascii="Cambria Math" w:hAnsi="Cambria Math"/>
+                      <w:sz w:val="22"/>
+                      <w:szCs w:val="22"/>
+                    </w:rPr>
+                    <m:t>p</m:t>
+                  </m:r>
+                </m:e>
+                <m:sub>
+                  <m:r>
+                    <w:rPr>
+                      <w:rFonts w:ascii="Cambria Math" w:hAnsi="Cambria Math"/>
+                      <w:sz w:val="22"/>
+                      <w:szCs w:val="22"/>
+                    </w:rPr>
+                    <m:t>j</m:t>
+                  </m:r>
+                </m:sub>
+              </m:sSub>
+              <m:r>
+                <w:rPr>
+                  <w:rFonts w:ascii="Cambria Math" w:hAnsi="Cambria Math"/>
+                  <w:sz w:val="22"/>
+                  <w:szCs w:val="22"/>
+                </w:rPr>
+                <m:t>,t</m:t>
+              </m:r>
+            </m:sub>
+          </m:sSub>
+          <m:r>
+            <w:rPr>
+              <w:rFonts w:ascii="Cambria Math" w:eastAsiaTheme="minorEastAsia" w:hAnsi="Cambria Math"/>
+              <w:sz w:val="22"/>
+              <w:szCs w:val="22"/>
+            </w:rPr>
+            <m:t>≤1</m:t>
+          </m:r>
+          <m:r>
+            <w:rPr>
+              <w:rFonts w:ascii="Cambria Math" w:eastAsiaTheme="minorEastAsia" w:hAnsi="Cambria Math"/>
+              <w:sz w:val="22"/>
+              <w:szCs w:val="22"/>
+            </w:rPr>
+            <m:t xml:space="preserve">              </m:t>
+          </m:r>
+          <m:r>
+            <w:rPr>
+              <w:rFonts w:ascii="Cambria Math" w:eastAsiaTheme="minorEastAsia" w:hAnsi="Cambria Math"/>
+              <w:sz w:val="22"/>
+              <w:szCs w:val="22"/>
+            </w:rPr>
+            <m:t>∀t∈T</m:t>
+          </m:r>
+          <m:r>
+            <w:rPr>
+              <w:rFonts w:ascii="Cambria Math" w:eastAsiaTheme="minorEastAsia" w:hAnsi="Cambria Math"/>
+              <w:sz w:val="22"/>
+              <w:szCs w:val="22"/>
+            </w:rPr>
+            <m:t xml:space="preserve">, </m:t>
+          </m:r>
+          <m:r>
+            <w:rPr>
+              <w:rFonts w:ascii="Cambria Math" w:eastAsiaTheme="minorEastAsia" w:hAnsi="Cambria Math"/>
+              <w:sz w:val="22"/>
+              <w:szCs w:val="22"/>
+            </w:rPr>
+            <m:t>∀</m:t>
+          </m:r>
+          <m:r>
+            <w:rPr>
+              <w:rFonts w:ascii="Cambria Math" w:eastAsiaTheme="minorEastAsia" w:hAnsi="Cambria Math"/>
+              <w:sz w:val="22"/>
+              <w:szCs w:val="22"/>
+            </w:rPr>
+            <m:t>p∈P</m:t>
+          </m:r>
+          <m:r>
+            <w:rPr>
+              <w:rFonts w:ascii="Cambria Math" w:eastAsiaTheme="minorEastAsia" w:hAnsi="Cambria Math"/>
+              <w:sz w:val="22"/>
+              <w:szCs w:val="22"/>
+            </w:rPr>
+            <m:t>,∀</m:t>
+          </m:r>
+          <m:r>
+            <w:rPr>
+              <w:rFonts w:ascii="Cambria Math" w:eastAsiaTheme="minorEastAsia" w:hAnsi="Cambria Math"/>
+              <w:sz w:val="22"/>
+              <w:szCs w:val="22"/>
+            </w:rPr>
+            <m:t xml:space="preserve"> i,j∈I</m:t>
+          </m:r>
+        </m:oMath>
+      </m:oMathPara>
+    </w:p>
+    <w:p>
+      <w:pPr>
+        <w:pStyle w:val="ListParagraph"/>
+        <w:rPr>
+          <w:rFonts w:eastAsiaTheme="minorEastAsia"/>
+          <w:sz w:val="22"/>
+          <w:szCs w:val="22"/>
+        </w:rPr>
+      </w:pPr>
+    </w:p>
+    <w:p>
+      <w:pPr>
+        <w:pStyle w:val="ListParagraph"/>
+        <w:numPr>
+          <w:ilvl w:val="0"/>
+          <w:numId w:val="7"/>
+        </w:numPr>
+        <w:rPr>
+          <w:rFonts w:eastAsiaTheme="minorEastAsia"/>
+          <w:sz w:val="22"/>
+          <w:szCs w:val="22"/>
+        </w:rPr>
+      </w:pPr>
+      <w:r>
+        <w:rPr>
+          <w:rFonts w:eastAsiaTheme="minorEastAsia"/>
+          <w:sz w:val="22"/>
+          <w:szCs w:val="22"/>
+        </w:rPr>
+        <w:t xml:space="preserve">A phase </w:t>
+      </w:r>
+      <w:r>
+        <w:rPr>
+          <w:rFonts w:eastAsiaTheme="minorEastAsia"/>
+          <w:sz w:val="22"/>
+          <w:szCs w:val="22"/>
+        </w:rPr>
+        <w:t>must be on for at least</w:t>
+      </w:r>
+      <w:r>
+        <w:rPr>
+          <w:rFonts w:eastAsiaTheme="minorEastAsia"/>
+          <w:sz w:val="22"/>
+          <w:szCs w:val="22"/>
+        </w:rPr>
+        <w:t xml:space="preserve"> </w:t>
+      </w:r>
+      <m:oMath>
+        <m:r>
+          <w:rPr>
+            <w:rFonts w:ascii="Cambria Math" w:eastAsiaTheme="minorEastAsia" w:hAnsi="Cambria Math"/>
+            <w:sz w:val="22"/>
+            <w:szCs w:val="22"/>
+          </w:rPr>
+          <m:t>m</m:t>
+        </m:r>
+        <m:sSub>
+          <m:sSubPr>
+            <m:ctrlPr>
+              <w:rPr>
+                <w:rFonts w:ascii="Cambria Math" w:eastAsiaTheme="minorEastAsia" w:hAnsi="Cambria Math"/>
+                <w:i/>
+                <w:sz w:val="22"/>
+                <w:szCs w:val="22"/>
+              </w:rPr>
+            </m:ctrlPr>
+          </m:sSubPr>
+          <m:e>
+            <m:r>
+              <w:rPr>
+                <w:rFonts w:ascii="Cambria Math" w:eastAsiaTheme="minorEastAsia" w:hAnsi="Cambria Math"/>
+                <w:sz w:val="22"/>
+                <w:szCs w:val="22"/>
+              </w:rPr>
+              <m:t>in</m:t>
+            </m:r>
+          </m:e>
+          <m:sub>
+            <m:r>
+              <w:rPr>
+                <w:rFonts w:ascii="Cambria Math" w:eastAsiaTheme="minorEastAsia" w:hAnsi="Cambria Math"/>
+                <w:sz w:val="22"/>
+                <w:szCs w:val="22"/>
+              </w:rPr>
+              <m:t>p</m:t>
+            </m:r>
+          </m:sub>
+        </m:sSub>
+      </m:oMath>
+    </w:p>
+    <w:p>
+      <w:pPr>
+        <w:pStyle w:val="ListParagraph"/>
+        <w:jc w:val="center"/>
+        <w:rPr>
+          <w:rFonts w:eastAsiaTheme="minorEastAsia"/>
+          <w:sz w:val="22"/>
+          <w:szCs w:val="22"/>
+        </w:rPr>
+      </w:pPr>
+      <m:oMathPara>
+        <m:oMath>
+          <m:nary>
+            <m:naryPr>
+              <m:chr m:val="∑"/>
+              <m:limLoc m:val="undOvr"/>
+              <m:supHide m:val="1"/>
+              <m:ctrlPr>
+                <w:rPr>
+                  <w:rFonts w:ascii="Cambria Math" w:hAnsi="Cambria Math"/>
+                  <w:i/>
+                  <w:sz w:val="22"/>
+                  <w:szCs w:val="22"/>
+                </w:rPr>
+              </m:ctrlPr>
+            </m:naryPr>
+            <m:sub>
+              <m:r>
+                <w:rPr>
+                  <w:rFonts w:ascii="Cambria Math" w:hAnsi="Cambria Math"/>
+                  <w:sz w:val="22"/>
+                  <w:szCs w:val="22"/>
+                </w:rPr>
+                <m:t>p∈P</m:t>
+              </m:r>
+            </m:sub>
+            <m:sup/>
+            <m:e>
+              <m:nary>
+                <m:naryPr>
+                  <m:chr m:val="∑"/>
+                  <m:limLoc m:val="undOvr"/>
+                  <m:ctrlPr>
+                    <w:rPr>
+                      <w:rFonts w:ascii="Cambria Math" w:hAnsi="Cambria Math"/>
+                      <w:i/>
+                      <w:sz w:val="22"/>
+                      <w:szCs w:val="22"/>
+                    </w:rPr>
+                  </m:ctrlPr>
+                </m:naryPr>
+                <m:sub>
+                  <m:r>
+                    <w:rPr>
+                      <w:rFonts w:ascii="Cambria Math" w:hAnsi="Cambria Math"/>
+                      <w:sz w:val="22"/>
+                      <w:szCs w:val="22"/>
+                    </w:rPr>
+                    <m:t>s</m:t>
+                  </m:r>
+                </m:sub>
+                <m:sup>
+                  <m:r>
+                    <w:rPr>
+                      <w:rFonts w:ascii="Cambria Math" w:hAnsi="Cambria Math"/>
+                      <w:sz w:val="22"/>
+                      <w:szCs w:val="22"/>
+                    </w:rPr>
+                    <m:t>t-m</m:t>
+                  </m:r>
+                  <m:sSub>
+                    <m:sSubPr>
+                      <m:ctrlPr>
+                        <w:rPr>
+                          <w:rFonts w:ascii="Cambria Math" w:hAnsi="Cambria Math"/>
+                          <w:i/>
+                          <w:sz w:val="22"/>
+                          <w:szCs w:val="22"/>
+                        </w:rPr>
+                      </m:ctrlPr>
+                    </m:sSubPr>
+                    <m:e>
+                      <m:r>
+                        <w:rPr>
+                          <w:rFonts w:ascii="Cambria Math" w:hAnsi="Cambria Math"/>
+                          <w:sz w:val="22"/>
+                          <w:szCs w:val="22"/>
+                        </w:rPr>
+                        <m:t>in</m:t>
+                      </m:r>
+                    </m:e>
+                    <m:sub>
+                      <m:r>
+                        <w:rPr>
+                          <w:rFonts w:ascii="Cambria Math" w:hAnsi="Cambria Math"/>
+                          <w:sz w:val="22"/>
+                          <w:szCs w:val="22"/>
+                        </w:rPr>
+                        <m:t>p</m:t>
+                      </m:r>
+                    </m:sub>
+                  </m:sSub>
+                </m:sup>
+                <m:e>
+                  <m:sSub>
+                    <m:sSubPr>
+                      <m:ctrlPr>
+                        <w:rPr>
+                          <w:rFonts w:ascii="Cambria Math" w:hAnsi="Cambria Math"/>
+                          <w:i/>
+                          <w:sz w:val="22"/>
+                          <w:szCs w:val="22"/>
+                        </w:rPr>
+                      </m:ctrlPr>
+                    </m:sSubPr>
+                    <m:e>
+                      <m:r>
+                        <w:rPr>
+                          <w:rFonts w:ascii="Cambria Math" w:hAnsi="Cambria Math"/>
+                          <w:sz w:val="22"/>
+                          <w:szCs w:val="22"/>
+                        </w:rPr>
+                        <m:t>x</m:t>
+                      </m:r>
+                    </m:e>
+                    <m:sub>
+                      <m:r>
+                        <w:rPr>
+                          <w:rFonts w:ascii="Cambria Math" w:hAnsi="Cambria Math"/>
+                          <w:sz w:val="22"/>
+                          <w:szCs w:val="22"/>
+                        </w:rPr>
+                        <m:t>p</m:t>
+                      </m:r>
+                      <m:r>
+                        <w:rPr>
+                          <w:rFonts w:ascii="Cambria Math" w:hAnsi="Cambria Math"/>
+                          <w:sz w:val="22"/>
+                          <w:szCs w:val="22"/>
+                        </w:rPr>
+                        <m:t>,t</m:t>
+                      </m:r>
+                    </m:sub>
+                  </m:sSub>
+                </m:e>
+              </m:nary>
+              <m:r>
+                <w:rPr>
+                  <w:rFonts w:ascii="Cambria Math" w:eastAsiaTheme="minorEastAsia" w:hAnsi="Cambria Math"/>
+                  <w:sz w:val="22"/>
+                  <w:szCs w:val="22"/>
+                </w:rPr>
+                <m:t>≥m</m:t>
+              </m:r>
+              <m:sSub>
+                <m:sSubPr>
+                  <m:ctrlPr>
+                    <w:rPr>
+                      <w:rFonts w:ascii="Cambria Math" w:eastAsiaTheme="minorEastAsia" w:hAnsi="Cambria Math"/>
+                      <w:i/>
+                      <w:sz w:val="22"/>
+                      <w:szCs w:val="22"/>
+                    </w:rPr>
+                  </m:ctrlPr>
+                </m:sSubPr>
+                <m:e>
+                  <m:r>
+                    <w:rPr>
+                      <w:rFonts w:ascii="Cambria Math" w:eastAsiaTheme="minorEastAsia" w:hAnsi="Cambria Math"/>
+                      <w:sz w:val="22"/>
+                      <w:szCs w:val="22"/>
+                    </w:rPr>
+                    <m:t>in</m:t>
+                  </m:r>
+                </m:e>
+                <m:sub>
+                  <m:r>
+                    <w:rPr>
+                      <w:rFonts w:ascii="Cambria Math" w:eastAsiaTheme="minorEastAsia" w:hAnsi="Cambria Math"/>
+                      <w:sz w:val="22"/>
+                      <w:szCs w:val="22"/>
+                    </w:rPr>
+                    <m:t>p</m:t>
+                  </m:r>
+                </m:sub>
+              </m:sSub>
+            </m:e>
+          </m:nary>
+          <m:r>
+            <w:rPr>
+              <w:rFonts w:ascii="Cambria Math" w:eastAsiaTheme="minorEastAsia" w:hAnsi="Cambria Math"/>
+              <w:sz w:val="22"/>
+              <w:szCs w:val="22"/>
+            </w:rPr>
+            <m:t xml:space="preserve">                 ∀t∈T</m:t>
+          </m:r>
+        </m:oMath>
+      </m:oMathPara>
+    </w:p>
+    <w:p>
+      <w:pPr>
+        <w:pStyle w:val="ListParagraph"/>
+        <w:rPr>
+          <w:rFonts w:eastAsiaTheme="minorEastAsia"/>
+          <w:sz w:val="22"/>
+          <w:szCs w:val="22"/>
+        </w:rPr>
+      </w:pPr>
+    </w:p>
+    <w:p>
+      <w:pPr>
+        <w:pStyle w:val="ListParagraph"/>
+        <w:numPr>
+          <w:ilvl w:val="0"/>
+          <w:numId w:val="7"/>
+        </w:numPr>
+        <w:rPr>
+          <w:rFonts w:eastAsiaTheme="minorEastAsia"/>
+          <w:sz w:val="22"/>
+          <w:szCs w:val="22"/>
+        </w:rPr>
+      </w:pPr>
+      <w:r>
+        <w:rPr>
+          <w:rFonts w:eastAsiaTheme="minorEastAsia"/>
+          <w:sz w:val="22"/>
+          <w:szCs w:val="22"/>
+        </w:rPr>
+        <w:t xml:space="preserve">A phase </w:t>
+      </w:r>
+      <w:r>
+        <w:rPr>
+          <w:rFonts w:eastAsiaTheme="minorEastAsia"/>
+          <w:sz w:val="22"/>
+          <w:szCs w:val="22"/>
+        </w:rPr>
+        <w:t>cannot be on longer than</w:t>
+      </w:r>
+      <w:r>
+        <w:rPr>
+          <w:rFonts w:eastAsiaTheme="minorEastAsia"/>
+          <w:sz w:val="22"/>
+          <w:szCs w:val="22"/>
+        </w:rPr>
+        <w:t xml:space="preserve"> </w:t>
+      </w:r>
+      <m:oMath>
+        <m:r>
+          <w:rPr>
+            <w:rFonts w:ascii="Cambria Math" w:eastAsiaTheme="minorEastAsia" w:hAnsi="Cambria Math"/>
+            <w:sz w:val="22"/>
+            <w:szCs w:val="22"/>
+          </w:rPr>
+          <m:t>m</m:t>
+        </m:r>
+        <m:sSub>
+          <m:sSubPr>
+            <m:ctrlPr>
+              <w:rPr>
+                <w:rFonts w:ascii="Cambria Math" w:eastAsiaTheme="minorEastAsia" w:hAnsi="Cambria Math"/>
+                <w:i/>
+                <w:sz w:val="22"/>
+                <w:szCs w:val="22"/>
+              </w:rPr>
+            </m:ctrlPr>
+          </m:sSubPr>
+          <m:e>
+            <m:r>
+              <w:rPr>
+                <w:rFonts w:ascii="Cambria Math" w:eastAsiaTheme="minorEastAsia" w:hAnsi="Cambria Math"/>
+                <w:sz w:val="22"/>
+                <w:szCs w:val="22"/>
+              </w:rPr>
+              <m:t>ax</m:t>
+            </m:r>
+          </m:e>
+          <m:sub>
+            <m:r>
+              <w:rPr>
+                <w:rFonts w:ascii="Cambria Math" w:eastAsiaTheme="minorEastAsia" w:hAnsi="Cambria Math"/>
+                <w:sz w:val="22"/>
+                <w:szCs w:val="22"/>
+              </w:rPr>
+              <m:t>p</m:t>
+            </m:r>
+          </m:sub>
+        </m:sSub>
+      </m:oMath>
+    </w:p>
+    <w:p>
+      <w:pPr>
+        <w:pStyle w:val="ListParagraph"/>
+        <w:jc w:val="center"/>
+        <w:rPr>
+          <w:rFonts w:eastAsiaTheme="minorEastAsia"/>
+          <w:sz w:val="22"/>
+          <w:szCs w:val="22"/>
+        </w:rPr>
+      </w:pPr>
+      <m:oMathPara>
+        <m:oMath>
+          <m:nary>
+            <m:naryPr>
+              <m:chr m:val="∑"/>
+              <m:limLoc m:val="undOvr"/>
+              <m:supHide m:val="1"/>
+              <m:ctrlPr>
+                <w:rPr>
+                  <w:rFonts w:ascii="Cambria Math" w:hAnsi="Cambria Math"/>
+                  <w:i/>
+                  <w:sz w:val="22"/>
+                  <w:szCs w:val="22"/>
+                </w:rPr>
+              </m:ctrlPr>
+            </m:naryPr>
+            <m:sub>
+              <m:r>
+                <w:rPr>
+                  <w:rFonts w:ascii="Cambria Math" w:hAnsi="Cambria Math"/>
+                  <w:sz w:val="22"/>
+                  <w:szCs w:val="22"/>
+                </w:rPr>
+                <m:t>p∈P</m:t>
+              </m:r>
+            </m:sub>
+            <m:sup/>
+            <m:e>
+              <m:nary>
+                <m:naryPr>
+                  <m:chr m:val="∑"/>
+                  <m:limLoc m:val="undOvr"/>
+                  <m:ctrlPr>
+                    <w:rPr>
+                      <w:rFonts w:ascii="Cambria Math" w:hAnsi="Cambria Math"/>
+                      <w:i/>
+                      <w:sz w:val="22"/>
+                      <w:szCs w:val="22"/>
+                    </w:rPr>
+                  </m:ctrlPr>
+                </m:naryPr>
+                <m:sub>
+                  <m:r>
+                    <w:rPr>
+                      <w:rFonts w:ascii="Cambria Math" w:hAnsi="Cambria Math"/>
+                      <w:sz w:val="22"/>
+                      <w:szCs w:val="22"/>
+                    </w:rPr>
+                    <m:t>s</m:t>
+                  </m:r>
+                </m:sub>
+                <m:sup>
+                  <m:r>
+                    <w:rPr>
+                      <w:rFonts w:ascii="Cambria Math" w:hAnsi="Cambria Math"/>
+                      <w:sz w:val="22"/>
+                      <w:szCs w:val="22"/>
+                    </w:rPr>
+                    <m:t>t-</m:t>
+                  </m:r>
+                  <m:sSub>
+                    <m:sSubPr>
+                      <m:ctrlPr>
+                        <w:rPr>
+                          <w:rFonts w:ascii="Cambria Math" w:hAnsi="Cambria Math"/>
+                          <w:i/>
+                          <w:sz w:val="22"/>
+                          <w:szCs w:val="22"/>
+                        </w:rPr>
+                      </m:ctrlPr>
+                    </m:sSubPr>
+                    <m:e>
+                      <m:r>
+                        <w:rPr>
+                          <w:rFonts w:ascii="Cambria Math" w:hAnsi="Cambria Math"/>
+                          <w:sz w:val="22"/>
+                          <w:szCs w:val="22"/>
+                        </w:rPr>
+                        <m:t>max</m:t>
+                      </m:r>
+                    </m:e>
+                    <m:sub>
+                      <m:r>
+                        <w:rPr>
+                          <w:rFonts w:ascii="Cambria Math" w:hAnsi="Cambria Math"/>
+                          <w:sz w:val="22"/>
+                          <w:szCs w:val="22"/>
+                        </w:rPr>
+                        <m:t>p</m:t>
+                      </m:r>
+                    </m:sub>
+                  </m:sSub>
+                </m:sup>
+                <m:e>
+                  <m:sSub>
+                    <m:sSubPr>
+                      <m:ctrlPr>
+                        <w:rPr>
+                          <w:rFonts w:ascii="Cambria Math" w:hAnsi="Cambria Math"/>
+                          <w:i/>
+                          <w:sz w:val="22"/>
+                          <w:szCs w:val="22"/>
+                        </w:rPr>
+                      </m:ctrlPr>
+                    </m:sSubPr>
+                    <m:e>
+                      <m:r>
+                        <w:rPr>
+                          <w:rFonts w:ascii="Cambria Math" w:hAnsi="Cambria Math"/>
+                          <w:sz w:val="22"/>
+                          <w:szCs w:val="22"/>
+                        </w:rPr>
+                        <m:t>x</m:t>
+                      </m:r>
+                    </m:e>
+                    <m:sub>
+                      <m:r>
+                        <w:rPr>
+                          <w:rFonts w:ascii="Cambria Math" w:hAnsi="Cambria Math"/>
+                          <w:sz w:val="22"/>
+                          <w:szCs w:val="22"/>
+                        </w:rPr>
+                        <m:t>p,t</m:t>
+                      </m:r>
+                    </m:sub>
+                  </m:sSub>
+                </m:e>
+              </m:nary>
+              <m:r>
+                <w:rPr>
+                  <w:rFonts w:ascii="Cambria Math" w:eastAsiaTheme="minorEastAsia" w:hAnsi="Cambria Math"/>
+                  <w:sz w:val="22"/>
+                  <w:szCs w:val="22"/>
+                </w:rPr>
+                <m:t>≤</m:t>
+              </m:r>
+              <m:r>
+                <w:rPr>
+                  <w:rFonts w:ascii="Cambria Math" w:eastAsiaTheme="minorEastAsia" w:hAnsi="Cambria Math"/>
+                  <w:sz w:val="22"/>
+                  <w:szCs w:val="22"/>
+                </w:rPr>
+                <m:t>m</m:t>
+              </m:r>
+              <m:sSub>
+                <m:sSubPr>
+                  <m:ctrlPr>
+                    <w:rPr>
+                      <w:rFonts w:ascii="Cambria Math" w:eastAsiaTheme="minorEastAsia" w:hAnsi="Cambria Math"/>
+                      <w:i/>
+                      <w:sz w:val="22"/>
+                      <w:szCs w:val="22"/>
+                    </w:rPr>
+                  </m:ctrlPr>
+                </m:sSubPr>
+                <m:e>
+                  <m:r>
+                    <w:rPr>
+                      <w:rFonts w:ascii="Cambria Math" w:eastAsiaTheme="minorEastAsia" w:hAnsi="Cambria Math"/>
+                      <w:sz w:val="22"/>
+                      <w:szCs w:val="22"/>
+                    </w:rPr>
+                    <m:t>ax</m:t>
+                  </m:r>
+                </m:e>
+                <m:sub>
+                  <m:r>
+                    <w:rPr>
+                      <w:rFonts w:ascii="Cambria Math" w:eastAsiaTheme="minorEastAsia" w:hAnsi="Cambria Math"/>
+                      <w:sz w:val="22"/>
+                      <w:szCs w:val="22"/>
+                    </w:rPr>
+                    <m:t>p</m:t>
+                  </m:r>
+                </m:sub>
+              </m:sSub>
+            </m:e>
+          </m:nary>
+          <m:r>
+            <w:rPr>
+              <w:rFonts w:ascii="Cambria Math" w:eastAsiaTheme="minorEastAsia" w:hAnsi="Cambria Math"/>
+              <w:sz w:val="22"/>
+              <w:szCs w:val="22"/>
+            </w:rPr>
+            <m:t xml:space="preserve">                 ∀t∈T</m:t>
+          </m:r>
+        </m:oMath>
+      </m:oMathPara>
+    </w:p>
+    <w:p>
+      <w:pPr>
+        <w:pStyle w:val="ListParagraph"/>
+        <w:rPr>
+          <w:sz w:val="22"/>
+          <w:szCs w:val="22"/>
+        </w:rPr>
+      </w:pPr>
     </w:p>
     <w:sectPr>
       <w:pgSz w:w="11906" w:h="16838"/>
@@ -1480,6 +3156,232 @@
     </w:lvl>
   </w:abstractNum>
   <w:abstractNum w:abstractNumId="2" w15:restartNumberingAfterBreak="0">
+    <w:nsid w:val="1B9B453D"/>
+    <w:multiLevelType w:val="hybridMultilevel"/>
+    <w:tmpl w:val="CED8C02C"/>
+    <w:lvl w:ilvl="0" w:tplc="0C090001">
+      <w:start w:val="1"/>
+      <w:numFmt w:val="bullet"/>
+      <w:lvlText w:val=""/>
+      <w:lvlJc w:val="left"/>
+      <w:pPr>
+        <w:ind w:left="720" w:hanging="360"/>
+      </w:pPr>
+      <w:rPr>
+        <w:rFonts w:ascii="Symbol" w:hAnsi="Symbol" w:hint="default"/>
+      </w:rPr>
+    </w:lvl>
+    <w:lvl w:ilvl="1" w:tplc="0C090003" w:tentative="1">
+      <w:start w:val="1"/>
+      <w:numFmt w:val="bullet"/>
+      <w:lvlText w:val="o"/>
+      <w:lvlJc w:val="left"/>
+      <w:pPr>
+        <w:ind w:left="1440" w:hanging="360"/>
+      </w:pPr>
+      <w:rPr>
+        <w:rFonts w:ascii="Courier New" w:hAnsi="Courier New" w:cs="Courier New" w:hint="default"/>
+      </w:rPr>
+    </w:lvl>
+    <w:lvl w:ilvl="2" w:tplc="0C090005" w:tentative="1">
+      <w:start w:val="1"/>
+      <w:numFmt w:val="bullet"/>
+      <w:lvlText w:val=""/>
+      <w:lvlJc w:val="left"/>
+      <w:pPr>
+        <w:ind w:left="2160" w:hanging="360"/>
+      </w:pPr>
+      <w:rPr>
+        <w:rFonts w:ascii="Wingdings" w:hAnsi="Wingdings" w:hint="default"/>
+      </w:rPr>
+    </w:lvl>
+    <w:lvl w:ilvl="3" w:tplc="0C090001" w:tentative="1">
+      <w:start w:val="1"/>
+      <w:numFmt w:val="bullet"/>
+      <w:lvlText w:val=""/>
+      <w:lvlJc w:val="left"/>
+      <w:pPr>
+        <w:ind w:left="2880" w:hanging="360"/>
+      </w:pPr>
+      <w:rPr>
+        <w:rFonts w:ascii="Symbol" w:hAnsi="Symbol" w:hint="default"/>
+      </w:rPr>
+    </w:lvl>
+    <w:lvl w:ilvl="4" w:tplc="0C090003" w:tentative="1">
+      <w:start w:val="1"/>
+      <w:numFmt w:val="bullet"/>
+      <w:lvlText w:val="o"/>
+      <w:lvlJc w:val="left"/>
+      <w:pPr>
+        <w:ind w:left="3600" w:hanging="360"/>
+      </w:pPr>
+      <w:rPr>
+        <w:rFonts w:ascii="Courier New" w:hAnsi="Courier New" w:cs="Courier New" w:hint="default"/>
+      </w:rPr>
+    </w:lvl>
+    <w:lvl w:ilvl="5" w:tplc="0C090005" w:tentative="1">
+      <w:start w:val="1"/>
+      <w:numFmt w:val="bullet"/>
+      <w:lvlText w:val=""/>
+      <w:lvlJc w:val="left"/>
+      <w:pPr>
+        <w:ind w:left="4320" w:hanging="360"/>
+      </w:pPr>
+      <w:rPr>
+        <w:rFonts w:ascii="Wingdings" w:hAnsi="Wingdings" w:hint="default"/>
+      </w:rPr>
+    </w:lvl>
+    <w:lvl w:ilvl="6" w:tplc="0C090001" w:tentative="1">
+      <w:start w:val="1"/>
+      <w:numFmt w:val="bullet"/>
+      <w:lvlText w:val=""/>
+      <w:lvlJc w:val="left"/>
+      <w:pPr>
+        <w:ind w:left="5040" w:hanging="360"/>
+      </w:pPr>
+      <w:rPr>
+        <w:rFonts w:ascii="Symbol" w:hAnsi="Symbol" w:hint="default"/>
+      </w:rPr>
+    </w:lvl>
+    <w:lvl w:ilvl="7" w:tplc="0C090003" w:tentative="1">
+      <w:start w:val="1"/>
+      <w:numFmt w:val="bullet"/>
+      <w:lvlText w:val="o"/>
+      <w:lvlJc w:val="left"/>
+      <w:pPr>
+        <w:ind w:left="5760" w:hanging="360"/>
+      </w:pPr>
+      <w:rPr>
+        <w:rFonts w:ascii="Courier New" w:hAnsi="Courier New" w:cs="Courier New" w:hint="default"/>
+      </w:rPr>
+    </w:lvl>
+    <w:lvl w:ilvl="8" w:tplc="0C090005" w:tentative="1">
+      <w:start w:val="1"/>
+      <w:numFmt w:val="bullet"/>
+      <w:lvlText w:val=""/>
+      <w:lvlJc w:val="left"/>
+      <w:pPr>
+        <w:ind w:left="6480" w:hanging="360"/>
+      </w:pPr>
+      <w:rPr>
+        <w:rFonts w:ascii="Wingdings" w:hAnsi="Wingdings" w:hint="default"/>
+      </w:rPr>
+    </w:lvl>
+  </w:abstractNum>
+  <w:abstractNum w:abstractNumId="3" w15:restartNumberingAfterBreak="0">
+    <w:nsid w:val="1C6F02B7"/>
+    <w:multiLevelType w:val="hybridMultilevel"/>
+    <w:tmpl w:val="B9F2EFF4"/>
+    <w:lvl w:ilvl="0" w:tplc="0C090001">
+      <w:start w:val="1"/>
+      <w:numFmt w:val="bullet"/>
+      <w:lvlText w:val=""/>
+      <w:lvlJc w:val="left"/>
+      <w:pPr>
+        <w:ind w:left="720" w:hanging="360"/>
+      </w:pPr>
+      <w:rPr>
+        <w:rFonts w:ascii="Symbol" w:hAnsi="Symbol" w:hint="default"/>
+      </w:rPr>
+    </w:lvl>
+    <w:lvl w:ilvl="1" w:tplc="0C090003" w:tentative="1">
+      <w:start w:val="1"/>
+      <w:numFmt w:val="bullet"/>
+      <w:lvlText w:val="o"/>
+      <w:lvlJc w:val="left"/>
+      <w:pPr>
+        <w:ind w:left="1440" w:hanging="360"/>
+      </w:pPr>
+      <w:rPr>
+        <w:rFonts w:ascii="Courier New" w:hAnsi="Courier New" w:cs="Courier New" w:hint="default"/>
+      </w:rPr>
+    </w:lvl>
+    <w:lvl w:ilvl="2" w:tplc="0C090005" w:tentative="1">
+      <w:start w:val="1"/>
+      <w:numFmt w:val="bullet"/>
+      <w:lvlText w:val=""/>
+      <w:lvlJc w:val="left"/>
+      <w:pPr>
+        <w:ind w:left="2160" w:hanging="360"/>
+      </w:pPr>
+      <w:rPr>
+        <w:rFonts w:ascii="Wingdings" w:hAnsi="Wingdings" w:hint="default"/>
+      </w:rPr>
+    </w:lvl>
+    <w:lvl w:ilvl="3" w:tplc="0C090001" w:tentative="1">
+      <w:start w:val="1"/>
+      <w:numFmt w:val="bullet"/>
+      <w:lvlText w:val=""/>
+      <w:lvlJc w:val="left"/>
+      <w:pPr>
+        <w:ind w:left="2880" w:hanging="360"/>
+      </w:pPr>
+      <w:rPr>
+        <w:rFonts w:ascii="Symbol" w:hAnsi="Symbol" w:hint="default"/>
+      </w:rPr>
+    </w:lvl>
+    <w:lvl w:ilvl="4" w:tplc="0C090003" w:tentative="1">
+      <w:start w:val="1"/>
+      <w:numFmt w:val="bullet"/>
+      <w:lvlText w:val="o"/>
+      <w:lvlJc w:val="left"/>
+      <w:pPr>
+        <w:ind w:left="3600" w:hanging="360"/>
+      </w:pPr>
+      <w:rPr>
+        <w:rFonts w:ascii="Courier New" w:hAnsi="Courier New" w:cs="Courier New" w:hint="default"/>
+      </w:rPr>
+    </w:lvl>
+    <w:lvl w:ilvl="5" w:tplc="0C090005" w:tentative="1">
+      <w:start w:val="1"/>
+      <w:numFmt w:val="bullet"/>
+      <w:lvlText w:val=""/>
+      <w:lvlJc w:val="left"/>
+      <w:pPr>
+        <w:ind w:left="4320" w:hanging="360"/>
+      </w:pPr>
+      <w:rPr>
+        <w:rFonts w:ascii="Wingdings" w:hAnsi="Wingdings" w:hint="default"/>
+      </w:rPr>
+    </w:lvl>
+    <w:lvl w:ilvl="6" w:tplc="0C090001" w:tentative="1">
+      <w:start w:val="1"/>
+      <w:numFmt w:val="bullet"/>
+      <w:lvlText w:val=""/>
+      <w:lvlJc w:val="left"/>
+      <w:pPr>
+        <w:ind w:left="5040" w:hanging="360"/>
+      </w:pPr>
+      <w:rPr>
+        <w:rFonts w:ascii="Symbol" w:hAnsi="Symbol" w:hint="default"/>
+      </w:rPr>
+    </w:lvl>
+    <w:lvl w:ilvl="7" w:tplc="0C090003" w:tentative="1">
+      <w:start w:val="1"/>
+      <w:numFmt w:val="bullet"/>
+      <w:lvlText w:val="o"/>
+      <w:lvlJc w:val="left"/>
+      <w:pPr>
+        <w:ind w:left="5760" w:hanging="360"/>
+      </w:pPr>
+      <w:rPr>
+        <w:rFonts w:ascii="Courier New" w:hAnsi="Courier New" w:cs="Courier New" w:hint="default"/>
+      </w:rPr>
+    </w:lvl>
+    <w:lvl w:ilvl="8" w:tplc="0C090005" w:tentative="1">
+      <w:start w:val="1"/>
+      <w:numFmt w:val="bullet"/>
+      <w:lvlText w:val=""/>
+      <w:lvlJc w:val="left"/>
+      <w:pPr>
+        <w:ind w:left="6480" w:hanging="360"/>
+      </w:pPr>
+      <w:rPr>
+        <w:rFonts w:ascii="Wingdings" w:hAnsi="Wingdings" w:hint="default"/>
+      </w:rPr>
+    </w:lvl>
+  </w:abstractNum>
+  <w:abstractNum w:abstractNumId="4" w15:restartNumberingAfterBreak="0">
     <w:nsid w:val="229146EC"/>
     <w:multiLevelType w:val="hybridMultilevel"/>
     <w:tmpl w:val="E138DBB8"/>
@@ -1586,6 +3488,232 @@
       <w:lvlJc w:val="left"/>
       <w:pPr>
         <w:ind w:left="7200" w:hanging="360"/>
+      </w:pPr>
+      <w:rPr>
+        <w:rFonts w:ascii="Wingdings" w:hAnsi="Wingdings" w:hint="default"/>
+      </w:rPr>
+    </w:lvl>
+  </w:abstractNum>
+  <w:abstractNum w:abstractNumId="5" w15:restartNumberingAfterBreak="0">
+    <w:nsid w:val="33D24891"/>
+    <w:multiLevelType w:val="hybridMultilevel"/>
+    <w:tmpl w:val="7E86455A"/>
+    <w:lvl w:ilvl="0" w:tplc="0C090001">
+      <w:start w:val="1"/>
+      <w:numFmt w:val="bullet"/>
+      <w:lvlText w:val=""/>
+      <w:lvlJc w:val="left"/>
+      <w:pPr>
+        <w:ind w:left="720" w:hanging="360"/>
+      </w:pPr>
+      <w:rPr>
+        <w:rFonts w:ascii="Symbol" w:hAnsi="Symbol" w:hint="default"/>
+      </w:rPr>
+    </w:lvl>
+    <w:lvl w:ilvl="1" w:tplc="0C090003" w:tentative="1">
+      <w:start w:val="1"/>
+      <w:numFmt w:val="bullet"/>
+      <w:lvlText w:val="o"/>
+      <w:lvlJc w:val="left"/>
+      <w:pPr>
+        <w:ind w:left="1440" w:hanging="360"/>
+      </w:pPr>
+      <w:rPr>
+        <w:rFonts w:ascii="Courier New" w:hAnsi="Courier New" w:cs="Courier New" w:hint="default"/>
+      </w:rPr>
+    </w:lvl>
+    <w:lvl w:ilvl="2" w:tplc="0C090005" w:tentative="1">
+      <w:start w:val="1"/>
+      <w:numFmt w:val="bullet"/>
+      <w:lvlText w:val=""/>
+      <w:lvlJc w:val="left"/>
+      <w:pPr>
+        <w:ind w:left="2160" w:hanging="360"/>
+      </w:pPr>
+      <w:rPr>
+        <w:rFonts w:ascii="Wingdings" w:hAnsi="Wingdings" w:hint="default"/>
+      </w:rPr>
+    </w:lvl>
+    <w:lvl w:ilvl="3" w:tplc="0C090001" w:tentative="1">
+      <w:start w:val="1"/>
+      <w:numFmt w:val="bullet"/>
+      <w:lvlText w:val=""/>
+      <w:lvlJc w:val="left"/>
+      <w:pPr>
+        <w:ind w:left="2880" w:hanging="360"/>
+      </w:pPr>
+      <w:rPr>
+        <w:rFonts w:ascii="Symbol" w:hAnsi="Symbol" w:hint="default"/>
+      </w:rPr>
+    </w:lvl>
+    <w:lvl w:ilvl="4" w:tplc="0C090003" w:tentative="1">
+      <w:start w:val="1"/>
+      <w:numFmt w:val="bullet"/>
+      <w:lvlText w:val="o"/>
+      <w:lvlJc w:val="left"/>
+      <w:pPr>
+        <w:ind w:left="3600" w:hanging="360"/>
+      </w:pPr>
+      <w:rPr>
+        <w:rFonts w:ascii="Courier New" w:hAnsi="Courier New" w:cs="Courier New" w:hint="default"/>
+      </w:rPr>
+    </w:lvl>
+    <w:lvl w:ilvl="5" w:tplc="0C090005" w:tentative="1">
+      <w:start w:val="1"/>
+      <w:numFmt w:val="bullet"/>
+      <w:lvlText w:val=""/>
+      <w:lvlJc w:val="left"/>
+      <w:pPr>
+        <w:ind w:left="4320" w:hanging="360"/>
+      </w:pPr>
+      <w:rPr>
+        <w:rFonts w:ascii="Wingdings" w:hAnsi="Wingdings" w:hint="default"/>
+      </w:rPr>
+    </w:lvl>
+    <w:lvl w:ilvl="6" w:tplc="0C090001" w:tentative="1">
+      <w:start w:val="1"/>
+      <w:numFmt w:val="bullet"/>
+      <w:lvlText w:val=""/>
+      <w:lvlJc w:val="left"/>
+      <w:pPr>
+        <w:ind w:left="5040" w:hanging="360"/>
+      </w:pPr>
+      <w:rPr>
+        <w:rFonts w:ascii="Symbol" w:hAnsi="Symbol" w:hint="default"/>
+      </w:rPr>
+    </w:lvl>
+    <w:lvl w:ilvl="7" w:tplc="0C090003" w:tentative="1">
+      <w:start w:val="1"/>
+      <w:numFmt w:val="bullet"/>
+      <w:lvlText w:val="o"/>
+      <w:lvlJc w:val="left"/>
+      <w:pPr>
+        <w:ind w:left="5760" w:hanging="360"/>
+      </w:pPr>
+      <w:rPr>
+        <w:rFonts w:ascii="Courier New" w:hAnsi="Courier New" w:cs="Courier New" w:hint="default"/>
+      </w:rPr>
+    </w:lvl>
+    <w:lvl w:ilvl="8" w:tplc="0C090005" w:tentative="1">
+      <w:start w:val="1"/>
+      <w:numFmt w:val="bullet"/>
+      <w:lvlText w:val=""/>
+      <w:lvlJc w:val="left"/>
+      <w:pPr>
+        <w:ind w:left="6480" w:hanging="360"/>
+      </w:pPr>
+      <w:rPr>
+        <w:rFonts w:ascii="Wingdings" w:hAnsi="Wingdings" w:hint="default"/>
+      </w:rPr>
+    </w:lvl>
+  </w:abstractNum>
+  <w:abstractNum w:abstractNumId="6" w15:restartNumberingAfterBreak="0">
+    <w:nsid w:val="3CB36C9A"/>
+    <w:multiLevelType w:val="hybridMultilevel"/>
+    <w:tmpl w:val="42A0821C"/>
+    <w:lvl w:ilvl="0" w:tplc="0C090001">
+      <w:start w:val="1"/>
+      <w:numFmt w:val="bullet"/>
+      <w:lvlText w:val=""/>
+      <w:lvlJc w:val="left"/>
+      <w:pPr>
+        <w:ind w:left="720" w:hanging="360"/>
+      </w:pPr>
+      <w:rPr>
+        <w:rFonts w:ascii="Symbol" w:hAnsi="Symbol" w:hint="default"/>
+      </w:rPr>
+    </w:lvl>
+    <w:lvl w:ilvl="1" w:tplc="0C090003" w:tentative="1">
+      <w:start w:val="1"/>
+      <w:numFmt w:val="bullet"/>
+      <w:lvlText w:val="o"/>
+      <w:lvlJc w:val="left"/>
+      <w:pPr>
+        <w:ind w:left="1440" w:hanging="360"/>
+      </w:pPr>
+      <w:rPr>
+        <w:rFonts w:ascii="Courier New" w:hAnsi="Courier New" w:cs="Courier New" w:hint="default"/>
+      </w:rPr>
+    </w:lvl>
+    <w:lvl w:ilvl="2" w:tplc="0C090005" w:tentative="1">
+      <w:start w:val="1"/>
+      <w:numFmt w:val="bullet"/>
+      <w:lvlText w:val=""/>
+      <w:lvlJc w:val="left"/>
+      <w:pPr>
+        <w:ind w:left="2160" w:hanging="360"/>
+      </w:pPr>
+      <w:rPr>
+        <w:rFonts w:ascii="Wingdings" w:hAnsi="Wingdings" w:hint="default"/>
+      </w:rPr>
+    </w:lvl>
+    <w:lvl w:ilvl="3" w:tplc="0C090001" w:tentative="1">
+      <w:start w:val="1"/>
+      <w:numFmt w:val="bullet"/>
+      <w:lvlText w:val=""/>
+      <w:lvlJc w:val="left"/>
+      <w:pPr>
+        <w:ind w:left="2880" w:hanging="360"/>
+      </w:pPr>
+      <w:rPr>
+        <w:rFonts w:ascii="Symbol" w:hAnsi="Symbol" w:hint="default"/>
+      </w:rPr>
+    </w:lvl>
+    <w:lvl w:ilvl="4" w:tplc="0C090003" w:tentative="1">
+      <w:start w:val="1"/>
+      <w:numFmt w:val="bullet"/>
+      <w:lvlText w:val="o"/>
+      <w:lvlJc w:val="left"/>
+      <w:pPr>
+        <w:ind w:left="3600" w:hanging="360"/>
+      </w:pPr>
+      <w:rPr>
+        <w:rFonts w:ascii="Courier New" w:hAnsi="Courier New" w:cs="Courier New" w:hint="default"/>
+      </w:rPr>
+    </w:lvl>
+    <w:lvl w:ilvl="5" w:tplc="0C090005" w:tentative="1">
+      <w:start w:val="1"/>
+      <w:numFmt w:val="bullet"/>
+      <w:lvlText w:val=""/>
+      <w:lvlJc w:val="left"/>
+      <w:pPr>
+        <w:ind w:left="4320" w:hanging="360"/>
+      </w:pPr>
+      <w:rPr>
+        <w:rFonts w:ascii="Wingdings" w:hAnsi="Wingdings" w:hint="default"/>
+      </w:rPr>
+    </w:lvl>
+    <w:lvl w:ilvl="6" w:tplc="0C090001" w:tentative="1">
+      <w:start w:val="1"/>
+      <w:numFmt w:val="bullet"/>
+      <w:lvlText w:val=""/>
+      <w:lvlJc w:val="left"/>
+      <w:pPr>
+        <w:ind w:left="5040" w:hanging="360"/>
+      </w:pPr>
+      <w:rPr>
+        <w:rFonts w:ascii="Symbol" w:hAnsi="Symbol" w:hint="default"/>
+      </w:rPr>
+    </w:lvl>
+    <w:lvl w:ilvl="7" w:tplc="0C090003" w:tentative="1">
+      <w:start w:val="1"/>
+      <w:numFmt w:val="bullet"/>
+      <w:lvlText w:val="o"/>
+      <w:lvlJc w:val="left"/>
+      <w:pPr>
+        <w:ind w:left="5760" w:hanging="360"/>
+      </w:pPr>
+      <w:rPr>
+        <w:rFonts w:ascii="Courier New" w:hAnsi="Courier New" w:cs="Courier New" w:hint="default"/>
+      </w:rPr>
+    </w:lvl>
+    <w:lvl w:ilvl="8" w:tplc="0C090005" w:tentative="1">
+      <w:start w:val="1"/>
+      <w:numFmt w:val="bullet"/>
+      <w:lvlText w:val=""/>
+      <w:lvlJc w:val="left"/>
+      <w:pPr>
+        <w:ind w:left="6480" w:hanging="360"/>
       </w:pPr>
       <w:rPr>
         <w:rFonts w:ascii="Wingdings" w:hAnsi="Wingdings" w:hint="default"/>
@@ -1596,10 +3724,22 @@
     <w:abstractNumId w:val="1"/>
   </w:num>
   <w:num w:numId="2" w16cid:durableId="1371421296">
-    <w:abstractNumId w:val="2"/>
+    <w:abstractNumId w:val="4"/>
   </w:num>
   <w:num w:numId="3" w16cid:durableId="2127960945">
     <w:abstractNumId w:val="0"/>
+  </w:num>
+  <w:num w:numId="4" w16cid:durableId="518811395">
+    <w:abstractNumId w:val="3"/>
+  </w:num>
+  <w:num w:numId="5" w16cid:durableId="1759666499">
+    <w:abstractNumId w:val="2"/>
+  </w:num>
+  <w:num w:numId="6" w16cid:durableId="21983190">
+    <w:abstractNumId w:val="6"/>
+  </w:num>
+  <w:num w:numId="7" w16cid:durableId="1261792788">
+    <w:abstractNumId w:val="5"/>
   </w:num>
 </w:numbering>
 </file>
@@ -2521,6 +4661,16 @@
       <w:spacing w:val="5"/>
     </w:rPr>
   </w:style>
+  <w:style w:type="character" w:styleId="PlaceholderText">
+    <w:name w:val="Placeholder Text"/>
+    <w:basedOn w:val="DefaultParagraphFont"/>
+    <w:uiPriority w:val="99"/>
+    <w:semiHidden/>
+    <w:rsid w:val="00F62DC9"/>
+    <w:rPr>
+      <w:color w:val="666666"/>
+    </w:rPr>
+  </w:style>
 </w:styles>
 </file>
 

</xml_diff>

<commit_message>
Finished ReadMe to summarise the project. changed the heatmaps to be percentage based rather than pure number count based
</commit_message>
<xml_diff>
--- a/Project Plan.docx
+++ b/Project Plan.docx
@@ -104,23 +104,7 @@
           <w:sz w:val="22"/>
           <w:szCs w:val="22"/>
         </w:rPr>
-        <w:t xml:space="preserve"> Run the data from that simulation through </w:t>
-      </w:r>
-      <w:proofErr w:type="spellStart"/>
-      <w:r>
-        <w:rPr>
-          <w:sz w:val="22"/>
-          <w:szCs w:val="22"/>
-        </w:rPr>
-        <w:t>gurobi</w:t>
-      </w:r>
-      <w:proofErr w:type="spellEnd"/>
-      <w:r>
-        <w:rPr>
-          <w:sz w:val="22"/>
-          <w:szCs w:val="22"/>
-        </w:rPr>
-        <w:t xml:space="preserve"> to see if optimising traffic light sequences can potentially increase traffic flow </w:t>
+        <w:t xml:space="preserve"> Run the data from that simulation through gurobi to see if optimising traffic light sequences can potentially increase traffic flow </w:t>
       </w:r>
       <w:r>
         <w:rPr>
@@ -228,23 +212,7 @@
           <w:sz w:val="22"/>
           <w:szCs w:val="22"/>
         </w:rPr>
-        <w:t xml:space="preserve">using arrays for roads/lanes to show how busy they are. Each entry in the </w:t>
-      </w:r>
-      <w:proofErr w:type="spellStart"/>
-      <w:r>
-        <w:rPr>
-          <w:sz w:val="22"/>
-          <w:szCs w:val="22"/>
-        </w:rPr>
-        <w:t>arrey</w:t>
-      </w:r>
-      <w:proofErr w:type="spellEnd"/>
-      <w:r>
-        <w:rPr>
-          <w:sz w:val="22"/>
-          <w:szCs w:val="22"/>
-        </w:rPr>
-        <w:t xml:space="preserve"> is 1 car, so 1=car </w:t>
+        <w:t xml:space="preserve">using arrays for roads/lanes to show how busy they are. Each entry in the arrey is 1 car, so 1=car </w:t>
       </w:r>
       <w:r>
         <w:rPr>
@@ -448,23 +416,7 @@
           <w:sz w:val="22"/>
           <w:szCs w:val="22"/>
         </w:rPr>
-        <w:t xml:space="preserve">Switch to a </w:t>
-      </w:r>
-      <w:proofErr w:type="gramStart"/>
-      <w:r>
-        <w:rPr>
-          <w:sz w:val="22"/>
-          <w:szCs w:val="22"/>
-        </w:rPr>
-        <w:t>6 lane</w:t>
-      </w:r>
-      <w:proofErr w:type="gramEnd"/>
-      <w:r>
-        <w:rPr>
-          <w:sz w:val="22"/>
-          <w:szCs w:val="22"/>
-        </w:rPr>
-        <w:t xml:space="preserve"> main road model to allow for individual turning lanes</w:t>
+        <w:t>Switch to a 6 lane main road model to allow for individual turning lanes</w:t>
       </w:r>
       <w:r>
         <w:rPr>
@@ -498,46 +450,14 @@
           <w:sz w:val="22"/>
           <w:szCs w:val="22"/>
         </w:rPr>
-        <w:t xml:space="preserve">Merge a </w:t>
-      </w:r>
-      <w:proofErr w:type="gramStart"/>
-      <w:r>
-        <w:rPr>
-          <w:sz w:val="22"/>
-          <w:szCs w:val="22"/>
-        </w:rPr>
-        <w:t>3 lane</w:t>
-      </w:r>
-      <w:proofErr w:type="gramEnd"/>
-      <w:r>
-        <w:rPr>
-          <w:sz w:val="22"/>
-          <w:szCs w:val="22"/>
-        </w:rPr>
-        <w:t xml:space="preserve"> road into 2 (? For fun mostly</w:t>
-      </w:r>
-      <w:r>
-        <w:rPr>
-          <w:sz w:val="22"/>
-          <w:szCs w:val="22"/>
-        </w:rPr>
-        <w:t xml:space="preserve"> – creates another bottleneck, push </w:t>
-      </w:r>
-      <w:proofErr w:type="spellStart"/>
-      <w:r>
-        <w:rPr>
-          <w:sz w:val="22"/>
-          <w:szCs w:val="22"/>
-        </w:rPr>
-        <w:t>Gurobi</w:t>
-      </w:r>
-      <w:proofErr w:type="spellEnd"/>
-      <w:r>
-        <w:rPr>
-          <w:sz w:val="22"/>
-          <w:szCs w:val="22"/>
-        </w:rPr>
-        <w:t xml:space="preserve"> even further</w:t>
+        <w:t>Merge a 3 lane road into 2 (? For fun mostly</w:t>
+      </w:r>
+      <w:r>
+        <w:rPr>
+          <w:sz w:val="22"/>
+          <w:szCs w:val="22"/>
+        </w:rPr>
+        <w:t xml:space="preserve"> – creates another bottleneck, push Gurobi even further</w:t>
       </w:r>
       <w:r>
         <w:rPr>
@@ -599,23 +519,7 @@
           <w:sz w:val="22"/>
           <w:szCs w:val="22"/>
         </w:rPr>
-        <w:t xml:space="preserve">Run the given output from phase 1 through </w:t>
-      </w:r>
-      <w:proofErr w:type="spellStart"/>
-      <w:r>
-        <w:rPr>
-          <w:sz w:val="22"/>
-          <w:szCs w:val="22"/>
-        </w:rPr>
-        <w:t>Gurobi</w:t>
-      </w:r>
-      <w:proofErr w:type="spellEnd"/>
-      <w:r>
-        <w:rPr>
-          <w:sz w:val="22"/>
-          <w:szCs w:val="22"/>
-        </w:rPr>
-        <w:t xml:space="preserve"> to see if we can optimise the </w:t>
+        <w:t xml:space="preserve">Run the given output from phase 1 through Gurobi to see if we can optimise the </w:t>
       </w:r>
       <w:r>
         <w:rPr>
@@ -691,7 +595,6 @@
         </w:rPr>
         <w:t>Lanes (</w:t>
       </w:r>
-      <w:proofErr w:type="gramStart"/>
       <w:r>
         <w:rPr>
           <w:sz w:val="22"/>
@@ -699,7 +602,6 @@
         </w:rPr>
         <w:t>Left lane</w:t>
       </w:r>
-      <w:proofErr w:type="gramEnd"/>
       <w:r>
         <w:rPr>
           <w:sz w:val="22"/>
@@ -1114,23 +1016,7 @@
           <w:sz w:val="22"/>
           <w:szCs w:val="22"/>
         </w:rPr>
-        <w:t xml:space="preserve">After finding a solution from </w:t>
-      </w:r>
-      <w:proofErr w:type="spellStart"/>
-      <w:r>
-        <w:rPr>
-          <w:sz w:val="22"/>
-          <w:szCs w:val="22"/>
-        </w:rPr>
-        <w:t>gurobi</w:t>
-      </w:r>
-      <w:proofErr w:type="spellEnd"/>
-      <w:r>
-        <w:rPr>
-          <w:sz w:val="22"/>
-          <w:szCs w:val="22"/>
-        </w:rPr>
-        <w:t xml:space="preserve"> (if one was found), run that data back into the </w:t>
+        <w:t xml:space="preserve">After finding a solution from gurobi (if one was found), run that data back into the </w:t>
       </w:r>
       <w:r>
         <w:rPr>
@@ -1328,23 +1214,7 @@
           <w:sz w:val="22"/>
           <w:szCs w:val="22"/>
         </w:rPr>
-        <w:t xml:space="preserve"> </w:t>
-      </w:r>
-      <w:proofErr w:type="spellStart"/>
-      <w:r>
-        <w:rPr>
-          <w:sz w:val="22"/>
-          <w:szCs w:val="22"/>
-        </w:rPr>
-        <w:t>gurobi</w:t>
-      </w:r>
-      <w:proofErr w:type="spellEnd"/>
-      <w:r>
-        <w:rPr>
-          <w:sz w:val="22"/>
-          <w:szCs w:val="22"/>
-        </w:rPr>
-        <w:t xml:space="preserve"> to find the optimal timers for the traffic lights at each intersection. </w:t>
+        <w:t xml:space="preserve"> gurobi to find the optimal timers for the traffic lights at each intersection. </w:t>
       </w:r>
     </w:p>
     <w:p>
@@ -1395,7 +1265,6 @@
           <w:szCs w:val="22"/>
         </w:rPr>
       </w:pPr>
-      <w:proofErr w:type="spellStart"/>
       <w:r>
         <w:rPr>
           <w:b/>
@@ -1404,17 +1273,7 @@
           <w:szCs w:val="22"/>
         </w:rPr>
         <w:lastRenderedPageBreak/>
-        <w:t>Gurobi</w:t>
-      </w:r>
-      <w:proofErr w:type="spellEnd"/>
-      <w:r>
-        <w:rPr>
-          <w:b/>
-          <w:bCs/>
-          <w:sz w:val="22"/>
-          <w:szCs w:val="22"/>
-        </w:rPr>
-        <w:t xml:space="preserve"> Formulation </w:t>
+        <w:t xml:space="preserve">Gurobi Formulation </w:t>
       </w:r>
       <w:r>
         <w:rPr>
@@ -1483,42 +1342,7 @@
           <w:sz w:val="22"/>
           <w:szCs w:val="22"/>
         </w:rPr>
-        <w:t xml:space="preserve"> (INT1_NS, INT1_EW, </w:t>
-      </w:r>
-      <w:r>
-        <w:rPr>
-          <w:sz w:val="22"/>
-          <w:szCs w:val="22"/>
-        </w:rPr>
-        <w:t>INT</w:t>
-      </w:r>
-      <w:r>
-        <w:rPr>
-          <w:sz w:val="22"/>
-          <w:szCs w:val="22"/>
-        </w:rPr>
-        <w:t>2</w:t>
-      </w:r>
-      <w:r>
-        <w:rPr>
-          <w:sz w:val="22"/>
-          <w:szCs w:val="22"/>
-        </w:rPr>
-        <w:t>_NS, INT</w:t>
-      </w:r>
-      <w:r>
-        <w:rPr>
-          <w:sz w:val="22"/>
-          <w:szCs w:val="22"/>
-        </w:rPr>
-        <w:t>2</w:t>
-      </w:r>
-      <w:r>
-        <w:rPr>
-          <w:sz w:val="22"/>
-          <w:szCs w:val="22"/>
-        </w:rPr>
-        <w:t>_EW,</w:t>
+        <w:t xml:space="preserve"> (INT1_NS, INT1_EW, INT2_NS, INT2_EW,</w:t>
       </w:r>
       <w:r>
         <w:rPr>
@@ -1532,35 +1356,7 @@
           <w:sz w:val="22"/>
           <w:szCs w:val="22"/>
         </w:rPr>
-        <w:t>INT</w:t>
-      </w:r>
-      <w:r>
-        <w:rPr>
-          <w:sz w:val="22"/>
-          <w:szCs w:val="22"/>
-        </w:rPr>
-        <w:t>3</w:t>
-      </w:r>
-      <w:r>
-        <w:rPr>
-          <w:sz w:val="22"/>
-          <w:szCs w:val="22"/>
-        </w:rPr>
-        <w:t>_NS, INT</w:t>
-      </w:r>
-      <w:r>
-        <w:rPr>
-          <w:sz w:val="22"/>
-          <w:szCs w:val="22"/>
-        </w:rPr>
-        <w:t>3</w:t>
-      </w:r>
-      <w:r>
-        <w:rPr>
-          <w:sz w:val="22"/>
-          <w:szCs w:val="22"/>
-        </w:rPr>
-        <w:t>_EW,</w:t>
+        <w:t>INT3_NS, INT3_EW,</w:t>
       </w:r>
       <w:r>
         <w:rPr>
@@ -1574,21 +1370,7 @@
           <w:sz w:val="22"/>
           <w:szCs w:val="22"/>
         </w:rPr>
-        <w:t>INT</w:t>
-      </w:r>
-      <w:r>
-        <w:rPr>
-          <w:sz w:val="22"/>
-          <w:szCs w:val="22"/>
-        </w:rPr>
-        <w:t>4</w:t>
-      </w:r>
-      <w:r>
-        <w:rPr>
-          <w:sz w:val="22"/>
-          <w:szCs w:val="22"/>
-        </w:rPr>
-        <w:t>_N</w:t>
+        <w:t>INT4_N</w:t>
       </w:r>
       <w:r>
         <w:rPr>
@@ -1609,21 +1391,7 @@
           <w:sz w:val="22"/>
           <w:szCs w:val="22"/>
         </w:rPr>
-        <w:t>INT4_NB</w:t>
-      </w:r>
-      <w:r>
-        <w:rPr>
-          <w:sz w:val="22"/>
-          <w:szCs w:val="22"/>
-        </w:rPr>
-        <w:t>2</w:t>
-      </w:r>
-      <w:r>
-        <w:rPr>
-          <w:sz w:val="22"/>
-          <w:szCs w:val="22"/>
-        </w:rPr>
-        <w:t>,</w:t>
+        <w:t>INT4_NB2,</w:t>
       </w:r>
       <w:r>
         <w:rPr>
@@ -1637,21 +1405,7 @@
           <w:sz w:val="22"/>
           <w:szCs w:val="22"/>
         </w:rPr>
-        <w:t>INT4_</w:t>
-      </w:r>
-      <w:r>
-        <w:rPr>
-          <w:sz w:val="22"/>
-          <w:szCs w:val="22"/>
-        </w:rPr>
-        <w:t>EB</w:t>
-      </w:r>
-      <w:r>
-        <w:rPr>
-          <w:sz w:val="22"/>
-          <w:szCs w:val="22"/>
-        </w:rPr>
-        <w:t>,</w:t>
+        <w:t>INT4_EB,</w:t>
       </w:r>
       <w:r>
         <w:rPr>
@@ -1915,15 +1669,7 @@
                 <w:sz w:val="22"/>
                 <w:szCs w:val="22"/>
               </w:rPr>
-              <m:t>p</m:t>
-            </m:r>
-            <m:r>
-              <w:rPr>
-                <w:rFonts w:ascii="Cambria Math" w:hAnsi="Cambria Math"/>
-                <w:sz w:val="22"/>
-                <w:szCs w:val="22"/>
-              </w:rPr>
-              <m:t>,t</m:t>
+              <m:t>p,t</m:t>
             </m:r>
           </m:sub>
         </m:sSub>
@@ -1933,55 +1679,7 @@
             <w:sz w:val="22"/>
             <w:szCs w:val="22"/>
           </w:rPr>
-          <m:t>-</m:t>
-        </m:r>
-        <m:r>
-          <w:rPr>
-            <w:rFonts w:ascii="Cambria Math" w:eastAsiaTheme="minorEastAsia" w:hAnsi="Cambria Math"/>
-            <w:sz w:val="22"/>
-            <w:szCs w:val="22"/>
-          </w:rPr>
-          <m:t xml:space="preserve">1 if phase p∈P is </m:t>
-        </m:r>
-        <m:r>
-          <w:rPr>
-            <w:rFonts w:ascii="Cambria Math" w:eastAsiaTheme="minorEastAsia" w:hAnsi="Cambria Math"/>
-            <w:sz w:val="22"/>
-            <w:szCs w:val="22"/>
-          </w:rPr>
-          <m:t>"</m:t>
-        </m:r>
-        <m:r>
-          <w:rPr>
-            <w:rFonts w:ascii="Cambria Math" w:eastAsiaTheme="minorEastAsia" w:hAnsi="Cambria Math"/>
-            <w:sz w:val="22"/>
-            <w:szCs w:val="22"/>
-          </w:rPr>
-          <m:t>on</m:t>
-        </m:r>
-        <m:r>
-          <w:rPr>
-            <w:rFonts w:ascii="Cambria Math" w:eastAsiaTheme="minorEastAsia" w:hAnsi="Cambria Math"/>
-            <w:sz w:val="22"/>
-            <w:szCs w:val="22"/>
-          </w:rPr>
-          <m:t>"</m:t>
-        </m:r>
-        <m:r>
-          <w:rPr>
-            <w:rFonts w:ascii="Cambria Math" w:eastAsiaTheme="minorEastAsia" w:hAnsi="Cambria Math"/>
-            <w:sz w:val="22"/>
-            <w:szCs w:val="22"/>
-          </w:rPr>
-          <m:t xml:space="preserve"> in time t∈T</m:t>
-        </m:r>
-        <m:r>
-          <w:rPr>
-            <w:rFonts w:ascii="Cambria Math" w:eastAsiaTheme="minorEastAsia" w:hAnsi="Cambria Math"/>
-            <w:sz w:val="22"/>
-            <w:szCs w:val="22"/>
-          </w:rPr>
-          <m:t>, 0 if not</m:t>
+          <m:t>-1 if phase p∈P is "on" in time t∈T, 0 if not</m:t>
         </m:r>
       </m:oMath>
     </w:p>
@@ -2023,6 +1721,13 @@
         </w:rPr>
         <w:t>score</w:t>
       </w:r>
+      <w:r>
+        <w:rPr>
+          <w:sz w:val="22"/>
+          <w:szCs w:val="22"/>
+        </w:rPr>
+        <w:t xml:space="preserve"> (cars exited)</w:t>
+      </w:r>
     </w:p>
     <w:p>
       <w:pPr>
@@ -2064,15 +1769,7 @@
             <w:sz w:val="22"/>
             <w:szCs w:val="22"/>
           </w:rPr>
-          <m:t>maximise</m:t>
-        </m:r>
-        <m:r>
-          <w:rPr>
-            <w:rFonts w:ascii="Cambria Math" w:hAnsi="Cambria Math"/>
-            <w:sz w:val="22"/>
-            <w:szCs w:val="22"/>
-          </w:rPr>
-          <m:t>:θ</m:t>
+          <m:t>maximise:θ</m:t>
         </m:r>
       </m:oMath>
     </w:p>
@@ -2269,63 +1966,7 @@
               <w:sz w:val="22"/>
               <w:szCs w:val="22"/>
             </w:rPr>
-            <m:t>≤1</m:t>
-          </m:r>
-          <m:r>
-            <w:rPr>
-              <w:rFonts w:ascii="Cambria Math" w:eastAsiaTheme="minorEastAsia" w:hAnsi="Cambria Math"/>
-              <w:sz w:val="22"/>
-              <w:szCs w:val="22"/>
-            </w:rPr>
-            <m:t xml:space="preserve">              </m:t>
-          </m:r>
-          <m:r>
-            <w:rPr>
-              <w:rFonts w:ascii="Cambria Math" w:eastAsiaTheme="minorEastAsia" w:hAnsi="Cambria Math"/>
-              <w:sz w:val="22"/>
-              <w:szCs w:val="22"/>
-            </w:rPr>
-            <m:t>∀t∈T</m:t>
-          </m:r>
-          <m:r>
-            <w:rPr>
-              <w:rFonts w:ascii="Cambria Math" w:eastAsiaTheme="minorEastAsia" w:hAnsi="Cambria Math"/>
-              <w:sz w:val="22"/>
-              <w:szCs w:val="22"/>
-            </w:rPr>
-            <m:t xml:space="preserve">, </m:t>
-          </m:r>
-          <m:r>
-            <w:rPr>
-              <w:rFonts w:ascii="Cambria Math" w:eastAsiaTheme="minorEastAsia" w:hAnsi="Cambria Math"/>
-              <w:sz w:val="22"/>
-              <w:szCs w:val="22"/>
-            </w:rPr>
-            <m:t>∀</m:t>
-          </m:r>
-          <m:r>
-            <w:rPr>
-              <w:rFonts w:ascii="Cambria Math" w:eastAsiaTheme="minorEastAsia" w:hAnsi="Cambria Math"/>
-              <w:sz w:val="22"/>
-              <w:szCs w:val="22"/>
-            </w:rPr>
-            <m:t>p∈P</m:t>
-          </m:r>
-          <m:r>
-            <w:rPr>
-              <w:rFonts w:ascii="Cambria Math" w:eastAsiaTheme="minorEastAsia" w:hAnsi="Cambria Math"/>
-              <w:sz w:val="22"/>
-              <w:szCs w:val="22"/>
-            </w:rPr>
-            <m:t>,∀</m:t>
-          </m:r>
-          <m:r>
-            <w:rPr>
-              <w:rFonts w:ascii="Cambria Math" w:eastAsiaTheme="minorEastAsia" w:hAnsi="Cambria Math"/>
-              <w:sz w:val="22"/>
-              <w:szCs w:val="22"/>
-            </w:rPr>
-            <m:t xml:space="preserve"> i,j∈I</m:t>
+            <m:t>≤1              ∀t∈T, ∀p∈P,∀ i,j∈I</m:t>
           </m:r>
         </m:oMath>
       </m:oMathPara>
@@ -2552,15 +2193,7 @@
                           <w:sz w:val="22"/>
                           <w:szCs w:val="22"/>
                         </w:rPr>
-                        <m:t>p</m:t>
-                      </m:r>
-                      <m:r>
-                        <w:rPr>
-                          <w:rFonts w:ascii="Cambria Math" w:hAnsi="Cambria Math"/>
-                          <w:sz w:val="22"/>
-                          <w:szCs w:val="22"/>
-                        </w:rPr>
-                        <m:t>,t</m:t>
+                        <m:t>p,t</m:t>
                       </m:r>
                     </m:sub>
                   </m:sSub>
@@ -2648,23 +2281,7 @@
           <w:sz w:val="22"/>
           <w:szCs w:val="22"/>
         </w:rPr>
-        <w:t xml:space="preserve">A phase </w:t>
-      </w:r>
-      <w:r>
-        <w:rPr>
-          <w:rFonts w:eastAsiaTheme="minorEastAsia"/>
-          <w:sz w:val="22"/>
-          <w:szCs w:val="22"/>
-        </w:rPr>
-        <w:t>cannot be on longer than</w:t>
-      </w:r>
-      <w:r>
-        <w:rPr>
-          <w:rFonts w:eastAsiaTheme="minorEastAsia"/>
-          <w:sz w:val="22"/>
-          <w:szCs w:val="22"/>
-        </w:rPr>
-        <w:t xml:space="preserve"> </w:t>
+        <w:t xml:space="preserve">A phase cannot be on longer than </w:t>
       </w:r>
       <m:oMath>
         <m:r>
@@ -2853,15 +2470,7 @@
                   <w:sz w:val="22"/>
                   <w:szCs w:val="22"/>
                 </w:rPr>
-                <m:t>≤</m:t>
-              </m:r>
-              <m:r>
-                <w:rPr>
-                  <w:rFonts w:ascii="Cambria Math" w:eastAsiaTheme="minorEastAsia" w:hAnsi="Cambria Math"/>
-                  <w:sz w:val="22"/>
-                  <w:szCs w:val="22"/>
-                </w:rPr>
-                <m:t>m</m:t>
+                <m:t>≤m</m:t>
               </m:r>
               <m:sSub>
                 <m:sSubPr>

</xml_diff>